<commit_message>
Created skeleton for Lab3 and filled out 2 first approaches
</commit_message>
<xml_diff>
--- a/Lab2/Results0.docx
+++ b/Lab2/Results0.docx
@@ -39,8 +39,159 @@
           <w:sz w:val="20"/>
           <w:szCs w:val="20"/>
         </w:rPr>
-        <w:t xml:space="preserve">  0%|          | 0/100 [00:00&lt;?, ?it/s]/usr/lib/python3/dist-packages/ipykernel_launcher.py:47: VisibleDeprecationWarning: Creating an ndarray from ragged nested sequences (which is a list-or-tuple of lists-or-tuples-or ndarrays with different lengths or shapes) is deprecated. If you meant to do this, you must specify 'dtype=object' when creating the ndarray</w:t>
-      </w:r>
+        <w:t xml:space="preserve">  0%|          | 0/100 [00:00</w:t>
+      </w:r>
+      <w:proofErr w:type="gramStart"/>
+      <w:r>
+        <w:rPr>
+          <w:rFonts w:ascii="Courier New" w:eastAsia="Times New Roman" w:hAnsi="Courier New" w:cs="Courier New"/>
+          <w:color w:val="000000"/>
+          <w:sz w:val="20"/>
+          <w:szCs w:val="20"/>
+        </w:rPr>
+        <w:t>&lt;?,</w:t>
+      </w:r>
+      <w:proofErr w:type="gramEnd"/>
+      <w:r>
+        <w:rPr>
+          <w:rFonts w:ascii="Courier New" w:eastAsia="Times New Roman" w:hAnsi="Courier New" w:cs="Courier New"/>
+          <w:color w:val="000000"/>
+          <w:sz w:val="20"/>
+          <w:szCs w:val="20"/>
+        </w:rPr>
+        <w:t xml:space="preserve"> ?it/s]/</w:t>
+      </w:r>
+      <w:proofErr w:type="spellStart"/>
+      <w:r>
+        <w:rPr>
+          <w:rFonts w:ascii="Courier New" w:eastAsia="Times New Roman" w:hAnsi="Courier New" w:cs="Courier New"/>
+          <w:color w:val="000000"/>
+          <w:sz w:val="20"/>
+          <w:szCs w:val="20"/>
+        </w:rPr>
+        <w:t>usr</w:t>
+      </w:r>
+      <w:proofErr w:type="spellEnd"/>
+      <w:r>
+        <w:rPr>
+          <w:rFonts w:ascii="Courier New" w:eastAsia="Times New Roman" w:hAnsi="Courier New" w:cs="Courier New"/>
+          <w:color w:val="000000"/>
+          <w:sz w:val="20"/>
+          <w:szCs w:val="20"/>
+        </w:rPr>
+        <w:t>/lib/python3/</w:t>
+      </w:r>
+      <w:proofErr w:type="spellStart"/>
+      <w:r>
+        <w:rPr>
+          <w:rFonts w:ascii="Courier New" w:eastAsia="Times New Roman" w:hAnsi="Courier New" w:cs="Courier New"/>
+          <w:color w:val="000000"/>
+          <w:sz w:val="20"/>
+          <w:szCs w:val="20"/>
+        </w:rPr>
+        <w:t>dist</w:t>
+      </w:r>
+      <w:proofErr w:type="spellEnd"/>
+      <w:r>
+        <w:rPr>
+          <w:rFonts w:ascii="Courier New" w:eastAsia="Times New Roman" w:hAnsi="Courier New" w:cs="Courier New"/>
+          <w:color w:val="000000"/>
+          <w:sz w:val="20"/>
+          <w:szCs w:val="20"/>
+        </w:rPr>
+        <w:t xml:space="preserve">-packages/ipykernel_launcher.py:47: </w:t>
+      </w:r>
+      <w:proofErr w:type="spellStart"/>
+      <w:r>
+        <w:rPr>
+          <w:rFonts w:ascii="Courier New" w:eastAsia="Times New Roman" w:hAnsi="Courier New" w:cs="Courier New"/>
+          <w:color w:val="000000"/>
+          <w:sz w:val="20"/>
+          <w:szCs w:val="20"/>
+        </w:rPr>
+        <w:t>VisibleDeprecationWarning</w:t>
+      </w:r>
+      <w:proofErr w:type="spellEnd"/>
+      <w:r>
+        <w:rPr>
+          <w:rFonts w:ascii="Courier New" w:eastAsia="Times New Roman" w:hAnsi="Courier New" w:cs="Courier New"/>
+          <w:color w:val="000000"/>
+          <w:sz w:val="20"/>
+          <w:szCs w:val="20"/>
+        </w:rPr>
+        <w:t xml:space="preserve">: Creating an </w:t>
+      </w:r>
+      <w:proofErr w:type="spellStart"/>
+      <w:r>
+        <w:rPr>
+          <w:rFonts w:ascii="Courier New" w:eastAsia="Times New Roman" w:hAnsi="Courier New" w:cs="Courier New"/>
+          <w:color w:val="000000"/>
+          <w:sz w:val="20"/>
+          <w:szCs w:val="20"/>
+        </w:rPr>
+        <w:t>ndarray</w:t>
+      </w:r>
+      <w:proofErr w:type="spellEnd"/>
+      <w:r>
+        <w:rPr>
+          <w:rFonts w:ascii="Courier New" w:eastAsia="Times New Roman" w:hAnsi="Courier New" w:cs="Courier New"/>
+          <w:color w:val="000000"/>
+          <w:sz w:val="20"/>
+          <w:szCs w:val="20"/>
+        </w:rPr>
+        <w:t xml:space="preserve"> from ragged nested sequences (which is a list-or-tuple of lists-or-tuples-or </w:t>
+      </w:r>
+      <w:proofErr w:type="spellStart"/>
+      <w:r>
+        <w:rPr>
+          <w:rFonts w:ascii="Courier New" w:eastAsia="Times New Roman" w:hAnsi="Courier New" w:cs="Courier New"/>
+          <w:color w:val="000000"/>
+          <w:sz w:val="20"/>
+          <w:szCs w:val="20"/>
+        </w:rPr>
+        <w:t>ndarrays</w:t>
+      </w:r>
+      <w:proofErr w:type="spellEnd"/>
+      <w:r>
+        <w:rPr>
+          <w:rFonts w:ascii="Courier New" w:eastAsia="Times New Roman" w:hAnsi="Courier New" w:cs="Courier New"/>
+          <w:color w:val="000000"/>
+          <w:sz w:val="20"/>
+          <w:szCs w:val="20"/>
+        </w:rPr>
+        <w:t xml:space="preserve"> with different lengths or shapes) is deprecated. If you meant to do this, you must specify '</w:t>
+      </w:r>
+      <w:proofErr w:type="spellStart"/>
+      <w:r>
+        <w:rPr>
+          <w:rFonts w:ascii="Courier New" w:eastAsia="Times New Roman" w:hAnsi="Courier New" w:cs="Courier New"/>
+          <w:color w:val="000000"/>
+          <w:sz w:val="20"/>
+          <w:szCs w:val="20"/>
+        </w:rPr>
+        <w:t>dtype</w:t>
+      </w:r>
+      <w:proofErr w:type="spellEnd"/>
+      <w:r>
+        <w:rPr>
+          <w:rFonts w:ascii="Courier New" w:eastAsia="Times New Roman" w:hAnsi="Courier New" w:cs="Courier New"/>
+          <w:color w:val="000000"/>
+          <w:sz w:val="20"/>
+          <w:szCs w:val="20"/>
+        </w:rPr>
+        <w:t xml:space="preserve">=object' when creating the </w:t>
+      </w:r>
+      <w:proofErr w:type="spellStart"/>
+      <w:r>
+        <w:rPr>
+          <w:rFonts w:ascii="Courier New" w:eastAsia="Times New Roman" w:hAnsi="Courier New" w:cs="Courier New"/>
+          <w:color w:val="000000"/>
+          <w:sz w:val="20"/>
+          <w:szCs w:val="20"/>
+        </w:rPr>
+        <w:t>ndarray</w:t>
+      </w:r>
+      <w:proofErr w:type="spellEnd"/>
     </w:p>
     <w:p>
       <w:pPr>
@@ -79,7 +230,27 @@
           <w:sz w:val="20"/>
           <w:szCs w:val="20"/>
         </w:rPr>
-        <w:t>100%|██████████| 100/100 [07:08&lt;00:00,  4.28s/it]</w:t>
+        <w:t>100%|██████████| 100/100 [07:08&lt;00:00</w:t>
+      </w:r>
+      <w:proofErr w:type="gramStart"/>
+      <w:r>
+        <w:rPr>
+          <w:rFonts w:ascii="Courier New" w:eastAsia="Times New Roman" w:hAnsi="Courier New" w:cs="Courier New"/>
+          <w:color w:val="000000"/>
+          <w:sz w:val="20"/>
+          <w:szCs w:val="20"/>
+        </w:rPr>
+        <w:t>,  4.28s</w:t>
+      </w:r>
+      <w:proofErr w:type="gramEnd"/>
+      <w:r>
+        <w:rPr>
+          <w:rFonts w:ascii="Courier New" w:eastAsia="Times New Roman" w:hAnsi="Courier New" w:cs="Courier New"/>
+          <w:color w:val="000000"/>
+          <w:sz w:val="20"/>
+          <w:szCs w:val="20"/>
+        </w:rPr>
+        <w:t>/it]</w:t>
       </w:r>
     </w:p>
     <w:p>
@@ -119,7 +290,27 @@
           <w:sz w:val="20"/>
           <w:szCs w:val="20"/>
         </w:rPr>
-        <w:t xml:space="preserve">  0%|          | 0/100 [00:00&lt;?, ?it/s]</w:t>
+        <w:t xml:space="preserve">  0%|          | 0/100 [00:00</w:t>
+      </w:r>
+      <w:proofErr w:type="gramStart"/>
+      <w:r>
+        <w:rPr>
+          <w:rFonts w:ascii="Courier New" w:eastAsia="Times New Roman" w:hAnsi="Courier New" w:cs="Courier New"/>
+          <w:color w:val="000000"/>
+          <w:sz w:val="20"/>
+          <w:szCs w:val="20"/>
+        </w:rPr>
+        <w:t>&lt;?,</w:t>
+      </w:r>
+      <w:proofErr w:type="gramEnd"/>
+      <w:r>
+        <w:rPr>
+          <w:rFonts w:ascii="Courier New" w:eastAsia="Times New Roman" w:hAnsi="Courier New" w:cs="Courier New"/>
+          <w:color w:val="000000"/>
+          <w:sz w:val="20"/>
+          <w:szCs w:val="20"/>
+        </w:rPr>
+        <w:t xml:space="preserve"> ?it/s]</w:t>
       </w:r>
     </w:p>
     <w:p>
@@ -159,7 +350,107 @@
           <w:sz w:val="20"/>
           <w:szCs w:val="20"/>
         </w:rPr>
-        <w:t>Search- greedy_search Switch- change_edges Init_random- False Dataset- kroa; time_mean:4.280768418312073,  time_min:2.9263081550598145, time_max:7.55279278755188, min:22590.84479978217, max:29250.112967066358, mean:26460.73137746261</w:t>
+        <w:t xml:space="preserve">Search- </w:t>
+      </w:r>
+      <w:proofErr w:type="spellStart"/>
+      <w:r>
+        <w:rPr>
+          <w:rFonts w:ascii="Courier New" w:eastAsia="Times New Roman" w:hAnsi="Courier New" w:cs="Courier New"/>
+          <w:color w:val="000000"/>
+          <w:sz w:val="20"/>
+          <w:szCs w:val="20"/>
+        </w:rPr>
+        <w:t>greedy_search</w:t>
+      </w:r>
+      <w:proofErr w:type="spellEnd"/>
+      <w:r>
+        <w:rPr>
+          <w:rFonts w:ascii="Courier New" w:eastAsia="Times New Roman" w:hAnsi="Courier New" w:cs="Courier New"/>
+          <w:color w:val="000000"/>
+          <w:sz w:val="20"/>
+          <w:szCs w:val="20"/>
+        </w:rPr>
+        <w:t xml:space="preserve"> Switch- </w:t>
+      </w:r>
+      <w:proofErr w:type="spellStart"/>
+      <w:r>
+        <w:rPr>
+          <w:rFonts w:ascii="Courier New" w:eastAsia="Times New Roman" w:hAnsi="Courier New" w:cs="Courier New"/>
+          <w:color w:val="000000"/>
+          <w:sz w:val="20"/>
+          <w:szCs w:val="20"/>
+        </w:rPr>
+        <w:t>change_edges</w:t>
+      </w:r>
+      <w:proofErr w:type="spellEnd"/>
+      <w:r>
+        <w:rPr>
+          <w:rFonts w:ascii="Courier New" w:eastAsia="Times New Roman" w:hAnsi="Courier New" w:cs="Courier New"/>
+          <w:color w:val="000000"/>
+          <w:sz w:val="20"/>
+          <w:szCs w:val="20"/>
+        </w:rPr>
+        <w:t xml:space="preserve"> </w:t>
+      </w:r>
+      <w:proofErr w:type="spellStart"/>
+      <w:r>
+        <w:rPr>
+          <w:rFonts w:ascii="Courier New" w:eastAsia="Times New Roman" w:hAnsi="Courier New" w:cs="Courier New"/>
+          <w:color w:val="000000"/>
+          <w:sz w:val="20"/>
+          <w:szCs w:val="20"/>
+        </w:rPr>
+        <w:t>Init_random</w:t>
+      </w:r>
+      <w:proofErr w:type="spellEnd"/>
+      <w:r>
+        <w:rPr>
+          <w:rFonts w:ascii="Courier New" w:eastAsia="Times New Roman" w:hAnsi="Courier New" w:cs="Courier New"/>
+          <w:color w:val="000000"/>
+          <w:sz w:val="20"/>
+          <w:szCs w:val="20"/>
+        </w:rPr>
+        <w:t xml:space="preserve">- False Dataset- </w:t>
+      </w:r>
+      <w:proofErr w:type="spellStart"/>
+      <w:r>
+        <w:rPr>
+          <w:rFonts w:ascii="Courier New" w:eastAsia="Times New Roman" w:hAnsi="Courier New" w:cs="Courier New"/>
+          <w:color w:val="000000"/>
+          <w:sz w:val="20"/>
+          <w:szCs w:val="20"/>
+        </w:rPr>
+        <w:t>kroa</w:t>
+      </w:r>
+      <w:proofErr w:type="spellEnd"/>
+      <w:r>
+        <w:rPr>
+          <w:rFonts w:ascii="Courier New" w:eastAsia="Times New Roman" w:hAnsi="Courier New" w:cs="Courier New"/>
+          <w:color w:val="000000"/>
+          <w:sz w:val="20"/>
+          <w:szCs w:val="20"/>
+        </w:rPr>
+        <w:t>; time_mean:4.</w:t>
+      </w:r>
+      <w:proofErr w:type="gramStart"/>
+      <w:r>
+        <w:rPr>
+          <w:rFonts w:ascii="Courier New" w:eastAsia="Times New Roman" w:hAnsi="Courier New" w:cs="Courier New"/>
+          <w:color w:val="000000"/>
+          <w:sz w:val="20"/>
+          <w:szCs w:val="20"/>
+        </w:rPr>
+        <w:t>280768418312073,  time</w:t>
+      </w:r>
+      <w:proofErr w:type="gramEnd"/>
+      <w:r>
+        <w:rPr>
+          <w:rFonts w:ascii="Courier New" w:eastAsia="Times New Roman" w:hAnsi="Courier New" w:cs="Courier New"/>
+          <w:color w:val="000000"/>
+          <w:sz w:val="20"/>
+          <w:szCs w:val="20"/>
+        </w:rPr>
+        <w:t>_min:2.9263081550598145, time_max:7.55279278755188, min:22590.84479978217, max:29250.112967066358, mean:26460.73137746261</w:t>
       </w:r>
     </w:p>
     <w:p>
@@ -239,8 +530,159 @@
           <w:sz w:val="20"/>
           <w:szCs w:val="20"/>
         </w:rPr>
-        <w:t xml:space="preserve">  0%|          | 0/100 [00:00&lt;?, ?it/s]/usr/lib/python3/dist-packages/ipykernel_launcher.py:47: VisibleDeprecationWarning: Creating an ndarray from ragged nested sequences (which is a list-or-tuple of lists-or-tuples-or ndarrays with different lengths or shapes) is deprecated. If you meant to do this, you must specify 'dtype=object' when creating the ndarray</w:t>
-      </w:r>
+        <w:t xml:space="preserve">  0%|          | 0/100 [00:00</w:t>
+      </w:r>
+      <w:proofErr w:type="gramStart"/>
+      <w:r>
+        <w:rPr>
+          <w:rFonts w:ascii="Courier New" w:eastAsia="Times New Roman" w:hAnsi="Courier New" w:cs="Courier New"/>
+          <w:color w:val="000000"/>
+          <w:sz w:val="20"/>
+          <w:szCs w:val="20"/>
+        </w:rPr>
+        <w:t>&lt;?,</w:t>
+      </w:r>
+      <w:proofErr w:type="gramEnd"/>
+      <w:r>
+        <w:rPr>
+          <w:rFonts w:ascii="Courier New" w:eastAsia="Times New Roman" w:hAnsi="Courier New" w:cs="Courier New"/>
+          <w:color w:val="000000"/>
+          <w:sz w:val="20"/>
+          <w:szCs w:val="20"/>
+        </w:rPr>
+        <w:t xml:space="preserve"> ?it/s]/</w:t>
+      </w:r>
+      <w:proofErr w:type="spellStart"/>
+      <w:r>
+        <w:rPr>
+          <w:rFonts w:ascii="Courier New" w:eastAsia="Times New Roman" w:hAnsi="Courier New" w:cs="Courier New"/>
+          <w:color w:val="000000"/>
+          <w:sz w:val="20"/>
+          <w:szCs w:val="20"/>
+        </w:rPr>
+        <w:t>usr</w:t>
+      </w:r>
+      <w:proofErr w:type="spellEnd"/>
+      <w:r>
+        <w:rPr>
+          <w:rFonts w:ascii="Courier New" w:eastAsia="Times New Roman" w:hAnsi="Courier New" w:cs="Courier New"/>
+          <w:color w:val="000000"/>
+          <w:sz w:val="20"/>
+          <w:szCs w:val="20"/>
+        </w:rPr>
+        <w:t>/lib/python3/</w:t>
+      </w:r>
+      <w:proofErr w:type="spellStart"/>
+      <w:r>
+        <w:rPr>
+          <w:rFonts w:ascii="Courier New" w:eastAsia="Times New Roman" w:hAnsi="Courier New" w:cs="Courier New"/>
+          <w:color w:val="000000"/>
+          <w:sz w:val="20"/>
+          <w:szCs w:val="20"/>
+        </w:rPr>
+        <w:t>dist</w:t>
+      </w:r>
+      <w:proofErr w:type="spellEnd"/>
+      <w:r>
+        <w:rPr>
+          <w:rFonts w:ascii="Courier New" w:eastAsia="Times New Roman" w:hAnsi="Courier New" w:cs="Courier New"/>
+          <w:color w:val="000000"/>
+          <w:sz w:val="20"/>
+          <w:szCs w:val="20"/>
+        </w:rPr>
+        <w:t xml:space="preserve">-packages/ipykernel_launcher.py:47: </w:t>
+      </w:r>
+      <w:proofErr w:type="spellStart"/>
+      <w:r>
+        <w:rPr>
+          <w:rFonts w:ascii="Courier New" w:eastAsia="Times New Roman" w:hAnsi="Courier New" w:cs="Courier New"/>
+          <w:color w:val="000000"/>
+          <w:sz w:val="20"/>
+          <w:szCs w:val="20"/>
+        </w:rPr>
+        <w:t>VisibleDeprecationWarning</w:t>
+      </w:r>
+      <w:proofErr w:type="spellEnd"/>
+      <w:r>
+        <w:rPr>
+          <w:rFonts w:ascii="Courier New" w:eastAsia="Times New Roman" w:hAnsi="Courier New" w:cs="Courier New"/>
+          <w:color w:val="000000"/>
+          <w:sz w:val="20"/>
+          <w:szCs w:val="20"/>
+        </w:rPr>
+        <w:t xml:space="preserve">: Creating an </w:t>
+      </w:r>
+      <w:proofErr w:type="spellStart"/>
+      <w:r>
+        <w:rPr>
+          <w:rFonts w:ascii="Courier New" w:eastAsia="Times New Roman" w:hAnsi="Courier New" w:cs="Courier New"/>
+          <w:color w:val="000000"/>
+          <w:sz w:val="20"/>
+          <w:szCs w:val="20"/>
+        </w:rPr>
+        <w:t>ndarray</w:t>
+      </w:r>
+      <w:proofErr w:type="spellEnd"/>
+      <w:r>
+        <w:rPr>
+          <w:rFonts w:ascii="Courier New" w:eastAsia="Times New Roman" w:hAnsi="Courier New" w:cs="Courier New"/>
+          <w:color w:val="000000"/>
+          <w:sz w:val="20"/>
+          <w:szCs w:val="20"/>
+        </w:rPr>
+        <w:t xml:space="preserve"> from ragged nested sequences (which is a list-or-tuple of lists-or-tuples-or </w:t>
+      </w:r>
+      <w:proofErr w:type="spellStart"/>
+      <w:r>
+        <w:rPr>
+          <w:rFonts w:ascii="Courier New" w:eastAsia="Times New Roman" w:hAnsi="Courier New" w:cs="Courier New"/>
+          <w:color w:val="000000"/>
+          <w:sz w:val="20"/>
+          <w:szCs w:val="20"/>
+        </w:rPr>
+        <w:t>ndarrays</w:t>
+      </w:r>
+      <w:proofErr w:type="spellEnd"/>
+      <w:r>
+        <w:rPr>
+          <w:rFonts w:ascii="Courier New" w:eastAsia="Times New Roman" w:hAnsi="Courier New" w:cs="Courier New"/>
+          <w:color w:val="000000"/>
+          <w:sz w:val="20"/>
+          <w:szCs w:val="20"/>
+        </w:rPr>
+        <w:t xml:space="preserve"> with different lengths or shapes) is deprecated. If you meant to do this, you must specify '</w:t>
+      </w:r>
+      <w:proofErr w:type="spellStart"/>
+      <w:r>
+        <w:rPr>
+          <w:rFonts w:ascii="Courier New" w:eastAsia="Times New Roman" w:hAnsi="Courier New" w:cs="Courier New"/>
+          <w:color w:val="000000"/>
+          <w:sz w:val="20"/>
+          <w:szCs w:val="20"/>
+        </w:rPr>
+        <w:t>dtype</w:t>
+      </w:r>
+      <w:proofErr w:type="spellEnd"/>
+      <w:r>
+        <w:rPr>
+          <w:rFonts w:ascii="Courier New" w:eastAsia="Times New Roman" w:hAnsi="Courier New" w:cs="Courier New"/>
+          <w:color w:val="000000"/>
+          <w:sz w:val="20"/>
+          <w:szCs w:val="20"/>
+        </w:rPr>
+        <w:t xml:space="preserve">=object' when creating the </w:t>
+      </w:r>
+      <w:proofErr w:type="spellStart"/>
+      <w:r>
+        <w:rPr>
+          <w:rFonts w:ascii="Courier New" w:eastAsia="Times New Roman" w:hAnsi="Courier New" w:cs="Courier New"/>
+          <w:color w:val="000000"/>
+          <w:sz w:val="20"/>
+          <w:szCs w:val="20"/>
+        </w:rPr>
+        <w:t>ndarray</w:t>
+      </w:r>
+      <w:proofErr w:type="spellEnd"/>
     </w:p>
     <w:p>
       <w:pPr>
@@ -279,7 +721,107 @@
           <w:sz w:val="20"/>
           <w:szCs w:val="20"/>
         </w:rPr>
-        <w:t>Search- steep_search Switch- change_edges Init_random- False Dataset- kroa; time_mean:20.639808895587922,  time_min:14.689888715744019, time_max:34.027122497558594, min:23363.541242445208, max:28653.707607888486, mean:26130.944036348534</w:t>
+        <w:t xml:space="preserve">Search- </w:t>
+      </w:r>
+      <w:proofErr w:type="spellStart"/>
+      <w:r>
+        <w:rPr>
+          <w:rFonts w:ascii="Courier New" w:eastAsia="Times New Roman" w:hAnsi="Courier New" w:cs="Courier New"/>
+          <w:color w:val="000000"/>
+          <w:sz w:val="20"/>
+          <w:szCs w:val="20"/>
+        </w:rPr>
+        <w:t>steep_search</w:t>
+      </w:r>
+      <w:proofErr w:type="spellEnd"/>
+      <w:r>
+        <w:rPr>
+          <w:rFonts w:ascii="Courier New" w:eastAsia="Times New Roman" w:hAnsi="Courier New" w:cs="Courier New"/>
+          <w:color w:val="000000"/>
+          <w:sz w:val="20"/>
+          <w:szCs w:val="20"/>
+        </w:rPr>
+        <w:t xml:space="preserve"> Switch- </w:t>
+      </w:r>
+      <w:proofErr w:type="spellStart"/>
+      <w:r>
+        <w:rPr>
+          <w:rFonts w:ascii="Courier New" w:eastAsia="Times New Roman" w:hAnsi="Courier New" w:cs="Courier New"/>
+          <w:color w:val="000000"/>
+          <w:sz w:val="20"/>
+          <w:szCs w:val="20"/>
+        </w:rPr>
+        <w:t>change_edges</w:t>
+      </w:r>
+      <w:proofErr w:type="spellEnd"/>
+      <w:r>
+        <w:rPr>
+          <w:rFonts w:ascii="Courier New" w:eastAsia="Times New Roman" w:hAnsi="Courier New" w:cs="Courier New"/>
+          <w:color w:val="000000"/>
+          <w:sz w:val="20"/>
+          <w:szCs w:val="20"/>
+        </w:rPr>
+        <w:t xml:space="preserve"> </w:t>
+      </w:r>
+      <w:proofErr w:type="spellStart"/>
+      <w:r>
+        <w:rPr>
+          <w:rFonts w:ascii="Courier New" w:eastAsia="Times New Roman" w:hAnsi="Courier New" w:cs="Courier New"/>
+          <w:color w:val="000000"/>
+          <w:sz w:val="20"/>
+          <w:szCs w:val="20"/>
+        </w:rPr>
+        <w:t>Init_random</w:t>
+      </w:r>
+      <w:proofErr w:type="spellEnd"/>
+      <w:r>
+        <w:rPr>
+          <w:rFonts w:ascii="Courier New" w:eastAsia="Times New Roman" w:hAnsi="Courier New" w:cs="Courier New"/>
+          <w:color w:val="000000"/>
+          <w:sz w:val="20"/>
+          <w:szCs w:val="20"/>
+        </w:rPr>
+        <w:t xml:space="preserve">- False Dataset- </w:t>
+      </w:r>
+      <w:proofErr w:type="spellStart"/>
+      <w:r>
+        <w:rPr>
+          <w:rFonts w:ascii="Courier New" w:eastAsia="Times New Roman" w:hAnsi="Courier New" w:cs="Courier New"/>
+          <w:color w:val="000000"/>
+          <w:sz w:val="20"/>
+          <w:szCs w:val="20"/>
+        </w:rPr>
+        <w:t>kroa</w:t>
+      </w:r>
+      <w:proofErr w:type="spellEnd"/>
+      <w:r>
+        <w:rPr>
+          <w:rFonts w:ascii="Courier New" w:eastAsia="Times New Roman" w:hAnsi="Courier New" w:cs="Courier New"/>
+          <w:color w:val="000000"/>
+          <w:sz w:val="20"/>
+          <w:szCs w:val="20"/>
+        </w:rPr>
+        <w:t>; time_mean:20.</w:t>
+      </w:r>
+      <w:proofErr w:type="gramStart"/>
+      <w:r>
+        <w:rPr>
+          <w:rFonts w:ascii="Courier New" w:eastAsia="Times New Roman" w:hAnsi="Courier New" w:cs="Courier New"/>
+          <w:color w:val="000000"/>
+          <w:sz w:val="20"/>
+          <w:szCs w:val="20"/>
+        </w:rPr>
+        <w:t>639808895587922,  time</w:t>
+      </w:r>
+      <w:proofErr w:type="gramEnd"/>
+      <w:r>
+        <w:rPr>
+          <w:rFonts w:ascii="Courier New" w:eastAsia="Times New Roman" w:hAnsi="Courier New" w:cs="Courier New"/>
+          <w:color w:val="000000"/>
+          <w:sz w:val="20"/>
+          <w:szCs w:val="20"/>
+        </w:rPr>
+        <w:t>_min:14.689888715744019, time_max:34.027122497558594, min:23363.541242445208, max:28653.707607888486, mean:26130.944036348534</w:t>
       </w:r>
     </w:p>
     <w:p>
@@ -319,7 +861,27 @@
           <w:sz w:val="20"/>
           <w:szCs w:val="20"/>
         </w:rPr>
-        <w:t>100%|██████████| 100/100 [04:02&lt;00:00,  2.43s/it]</w:t>
+        <w:t>100%|██████████| 100/100 [04:02&lt;00:00</w:t>
+      </w:r>
+      <w:proofErr w:type="gramStart"/>
+      <w:r>
+        <w:rPr>
+          <w:rFonts w:ascii="Courier New" w:eastAsia="Times New Roman" w:hAnsi="Courier New" w:cs="Courier New"/>
+          <w:color w:val="000000"/>
+          <w:sz w:val="20"/>
+          <w:szCs w:val="20"/>
+        </w:rPr>
+        <w:t>,  2.43s</w:t>
+      </w:r>
+      <w:proofErr w:type="gramEnd"/>
+      <w:r>
+        <w:rPr>
+          <w:rFonts w:ascii="Courier New" w:eastAsia="Times New Roman" w:hAnsi="Courier New" w:cs="Courier New"/>
+          <w:color w:val="000000"/>
+          <w:sz w:val="20"/>
+          <w:szCs w:val="20"/>
+        </w:rPr>
+        <w:t>/it]</w:t>
       </w:r>
     </w:p>
     <w:p>
@@ -359,7 +921,27 @@
           <w:sz w:val="20"/>
           <w:szCs w:val="20"/>
         </w:rPr>
-        <w:t xml:space="preserve">  0%|          | 0/100 [00:00&lt;?, ?it/s]</w:t>
+        <w:t xml:space="preserve">  0%|          | 0/100 [00:00</w:t>
+      </w:r>
+      <w:proofErr w:type="gramStart"/>
+      <w:r>
+        <w:rPr>
+          <w:rFonts w:ascii="Courier New" w:eastAsia="Times New Roman" w:hAnsi="Courier New" w:cs="Courier New"/>
+          <w:color w:val="000000"/>
+          <w:sz w:val="20"/>
+          <w:szCs w:val="20"/>
+        </w:rPr>
+        <w:t>&lt;?,</w:t>
+      </w:r>
+      <w:proofErr w:type="gramEnd"/>
+      <w:r>
+        <w:rPr>
+          <w:rFonts w:ascii="Courier New" w:eastAsia="Times New Roman" w:hAnsi="Courier New" w:cs="Courier New"/>
+          <w:color w:val="000000"/>
+          <w:sz w:val="20"/>
+          <w:szCs w:val="20"/>
+        </w:rPr>
+        <w:t xml:space="preserve"> ?it/s]</w:t>
       </w:r>
     </w:p>
     <w:p>
@@ -399,7 +981,107 @@
           <w:sz w:val="20"/>
           <w:szCs w:val="20"/>
         </w:rPr>
-        <w:t>Search- greedy_search Switch- change_vertices Init_random- False Dataset- kroa; time_mean:2.424618058204651,  time_min:1.2386586666107178, time_max:5.804328680038452, min:25429.114907937415, max:32908.17981942334, mean:29738.161267438933</w:t>
+        <w:t xml:space="preserve">Search- </w:t>
+      </w:r>
+      <w:proofErr w:type="spellStart"/>
+      <w:r>
+        <w:rPr>
+          <w:rFonts w:ascii="Courier New" w:eastAsia="Times New Roman" w:hAnsi="Courier New" w:cs="Courier New"/>
+          <w:color w:val="000000"/>
+          <w:sz w:val="20"/>
+          <w:szCs w:val="20"/>
+        </w:rPr>
+        <w:t>greedy_search</w:t>
+      </w:r>
+      <w:proofErr w:type="spellEnd"/>
+      <w:r>
+        <w:rPr>
+          <w:rFonts w:ascii="Courier New" w:eastAsia="Times New Roman" w:hAnsi="Courier New" w:cs="Courier New"/>
+          <w:color w:val="000000"/>
+          <w:sz w:val="20"/>
+          <w:szCs w:val="20"/>
+        </w:rPr>
+        <w:t xml:space="preserve"> Switch- </w:t>
+      </w:r>
+      <w:proofErr w:type="spellStart"/>
+      <w:r>
+        <w:rPr>
+          <w:rFonts w:ascii="Courier New" w:eastAsia="Times New Roman" w:hAnsi="Courier New" w:cs="Courier New"/>
+          <w:color w:val="000000"/>
+          <w:sz w:val="20"/>
+          <w:szCs w:val="20"/>
+        </w:rPr>
+        <w:t>change_vertices</w:t>
+      </w:r>
+      <w:proofErr w:type="spellEnd"/>
+      <w:r>
+        <w:rPr>
+          <w:rFonts w:ascii="Courier New" w:eastAsia="Times New Roman" w:hAnsi="Courier New" w:cs="Courier New"/>
+          <w:color w:val="000000"/>
+          <w:sz w:val="20"/>
+          <w:szCs w:val="20"/>
+        </w:rPr>
+        <w:t xml:space="preserve"> </w:t>
+      </w:r>
+      <w:proofErr w:type="spellStart"/>
+      <w:r>
+        <w:rPr>
+          <w:rFonts w:ascii="Courier New" w:eastAsia="Times New Roman" w:hAnsi="Courier New" w:cs="Courier New"/>
+          <w:color w:val="000000"/>
+          <w:sz w:val="20"/>
+          <w:szCs w:val="20"/>
+        </w:rPr>
+        <w:t>Init_random</w:t>
+      </w:r>
+      <w:proofErr w:type="spellEnd"/>
+      <w:r>
+        <w:rPr>
+          <w:rFonts w:ascii="Courier New" w:eastAsia="Times New Roman" w:hAnsi="Courier New" w:cs="Courier New"/>
+          <w:color w:val="000000"/>
+          <w:sz w:val="20"/>
+          <w:szCs w:val="20"/>
+        </w:rPr>
+        <w:t xml:space="preserve">- False Dataset- </w:t>
+      </w:r>
+      <w:proofErr w:type="spellStart"/>
+      <w:r>
+        <w:rPr>
+          <w:rFonts w:ascii="Courier New" w:eastAsia="Times New Roman" w:hAnsi="Courier New" w:cs="Courier New"/>
+          <w:color w:val="000000"/>
+          <w:sz w:val="20"/>
+          <w:szCs w:val="20"/>
+        </w:rPr>
+        <w:t>kroa</w:t>
+      </w:r>
+      <w:proofErr w:type="spellEnd"/>
+      <w:r>
+        <w:rPr>
+          <w:rFonts w:ascii="Courier New" w:eastAsia="Times New Roman" w:hAnsi="Courier New" w:cs="Courier New"/>
+          <w:color w:val="000000"/>
+          <w:sz w:val="20"/>
+          <w:szCs w:val="20"/>
+        </w:rPr>
+        <w:t>; time_mean:2.</w:t>
+      </w:r>
+      <w:proofErr w:type="gramStart"/>
+      <w:r>
+        <w:rPr>
+          <w:rFonts w:ascii="Courier New" w:eastAsia="Times New Roman" w:hAnsi="Courier New" w:cs="Courier New"/>
+          <w:color w:val="000000"/>
+          <w:sz w:val="20"/>
+          <w:szCs w:val="20"/>
+        </w:rPr>
+        <w:t>424618058204651,  time</w:t>
+      </w:r>
+      <w:proofErr w:type="gramEnd"/>
+      <w:r>
+        <w:rPr>
+          <w:rFonts w:ascii="Courier New" w:eastAsia="Times New Roman" w:hAnsi="Courier New" w:cs="Courier New"/>
+          <w:color w:val="000000"/>
+          <w:sz w:val="20"/>
+          <w:szCs w:val="20"/>
+        </w:rPr>
+        <w:t>_min:1.2386586666107178, time_max:5.804328680038452, min:25429.114907937415, max:32908.17981942334, mean:29738.161267438933</w:t>
       </w:r>
     </w:p>
     <w:p>
@@ -479,8 +1161,159 @@
           <w:sz w:val="20"/>
           <w:szCs w:val="20"/>
         </w:rPr>
-        <w:t xml:space="preserve">  0%|          | 0/100 [00:00&lt;?, ?it/s]/usr/lib/python3/dist-packages/ipykernel_launcher.py:47: VisibleDeprecationWarning: Creating an ndarray from ragged nested sequences (which is a list-or-tuple of lists-or-tuples-or ndarrays with different lengths or shapes) is deprecated. If you meant to do this, you must specify 'dtype=object' when creating the ndarray</w:t>
-      </w:r>
+        <w:t xml:space="preserve">  0%|          | 0/100 [00:00</w:t>
+      </w:r>
+      <w:proofErr w:type="gramStart"/>
+      <w:r>
+        <w:rPr>
+          <w:rFonts w:ascii="Courier New" w:eastAsia="Times New Roman" w:hAnsi="Courier New" w:cs="Courier New"/>
+          <w:color w:val="000000"/>
+          <w:sz w:val="20"/>
+          <w:szCs w:val="20"/>
+        </w:rPr>
+        <w:t>&lt;?,</w:t>
+      </w:r>
+      <w:proofErr w:type="gramEnd"/>
+      <w:r>
+        <w:rPr>
+          <w:rFonts w:ascii="Courier New" w:eastAsia="Times New Roman" w:hAnsi="Courier New" w:cs="Courier New"/>
+          <w:color w:val="000000"/>
+          <w:sz w:val="20"/>
+          <w:szCs w:val="20"/>
+        </w:rPr>
+        <w:t xml:space="preserve"> ?it/s]/</w:t>
+      </w:r>
+      <w:proofErr w:type="spellStart"/>
+      <w:r>
+        <w:rPr>
+          <w:rFonts w:ascii="Courier New" w:eastAsia="Times New Roman" w:hAnsi="Courier New" w:cs="Courier New"/>
+          <w:color w:val="000000"/>
+          <w:sz w:val="20"/>
+          <w:szCs w:val="20"/>
+        </w:rPr>
+        <w:t>usr</w:t>
+      </w:r>
+      <w:proofErr w:type="spellEnd"/>
+      <w:r>
+        <w:rPr>
+          <w:rFonts w:ascii="Courier New" w:eastAsia="Times New Roman" w:hAnsi="Courier New" w:cs="Courier New"/>
+          <w:color w:val="000000"/>
+          <w:sz w:val="20"/>
+          <w:szCs w:val="20"/>
+        </w:rPr>
+        <w:t>/lib/python3/</w:t>
+      </w:r>
+      <w:proofErr w:type="spellStart"/>
+      <w:r>
+        <w:rPr>
+          <w:rFonts w:ascii="Courier New" w:eastAsia="Times New Roman" w:hAnsi="Courier New" w:cs="Courier New"/>
+          <w:color w:val="000000"/>
+          <w:sz w:val="20"/>
+          <w:szCs w:val="20"/>
+        </w:rPr>
+        <w:t>dist</w:t>
+      </w:r>
+      <w:proofErr w:type="spellEnd"/>
+      <w:r>
+        <w:rPr>
+          <w:rFonts w:ascii="Courier New" w:eastAsia="Times New Roman" w:hAnsi="Courier New" w:cs="Courier New"/>
+          <w:color w:val="000000"/>
+          <w:sz w:val="20"/>
+          <w:szCs w:val="20"/>
+        </w:rPr>
+        <w:t xml:space="preserve">-packages/ipykernel_launcher.py:47: </w:t>
+      </w:r>
+      <w:proofErr w:type="spellStart"/>
+      <w:r>
+        <w:rPr>
+          <w:rFonts w:ascii="Courier New" w:eastAsia="Times New Roman" w:hAnsi="Courier New" w:cs="Courier New"/>
+          <w:color w:val="000000"/>
+          <w:sz w:val="20"/>
+          <w:szCs w:val="20"/>
+        </w:rPr>
+        <w:t>VisibleDeprecationWarning</w:t>
+      </w:r>
+      <w:proofErr w:type="spellEnd"/>
+      <w:r>
+        <w:rPr>
+          <w:rFonts w:ascii="Courier New" w:eastAsia="Times New Roman" w:hAnsi="Courier New" w:cs="Courier New"/>
+          <w:color w:val="000000"/>
+          <w:sz w:val="20"/>
+          <w:szCs w:val="20"/>
+        </w:rPr>
+        <w:t xml:space="preserve">: Creating an </w:t>
+      </w:r>
+      <w:proofErr w:type="spellStart"/>
+      <w:r>
+        <w:rPr>
+          <w:rFonts w:ascii="Courier New" w:eastAsia="Times New Roman" w:hAnsi="Courier New" w:cs="Courier New"/>
+          <w:color w:val="000000"/>
+          <w:sz w:val="20"/>
+          <w:szCs w:val="20"/>
+        </w:rPr>
+        <w:t>ndarray</w:t>
+      </w:r>
+      <w:proofErr w:type="spellEnd"/>
+      <w:r>
+        <w:rPr>
+          <w:rFonts w:ascii="Courier New" w:eastAsia="Times New Roman" w:hAnsi="Courier New" w:cs="Courier New"/>
+          <w:color w:val="000000"/>
+          <w:sz w:val="20"/>
+          <w:szCs w:val="20"/>
+        </w:rPr>
+        <w:t xml:space="preserve"> from ragged nested sequences (which is a list-or-tuple of lists-or-tuples-or </w:t>
+      </w:r>
+      <w:proofErr w:type="spellStart"/>
+      <w:r>
+        <w:rPr>
+          <w:rFonts w:ascii="Courier New" w:eastAsia="Times New Roman" w:hAnsi="Courier New" w:cs="Courier New"/>
+          <w:color w:val="000000"/>
+          <w:sz w:val="20"/>
+          <w:szCs w:val="20"/>
+        </w:rPr>
+        <w:t>ndarrays</w:t>
+      </w:r>
+      <w:proofErr w:type="spellEnd"/>
+      <w:r>
+        <w:rPr>
+          <w:rFonts w:ascii="Courier New" w:eastAsia="Times New Roman" w:hAnsi="Courier New" w:cs="Courier New"/>
+          <w:color w:val="000000"/>
+          <w:sz w:val="20"/>
+          <w:szCs w:val="20"/>
+        </w:rPr>
+        <w:t xml:space="preserve"> with different lengths or shapes) is deprecated. If you meant to do this, you must specify '</w:t>
+      </w:r>
+      <w:proofErr w:type="spellStart"/>
+      <w:r>
+        <w:rPr>
+          <w:rFonts w:ascii="Courier New" w:eastAsia="Times New Roman" w:hAnsi="Courier New" w:cs="Courier New"/>
+          <w:color w:val="000000"/>
+          <w:sz w:val="20"/>
+          <w:szCs w:val="20"/>
+        </w:rPr>
+        <w:t>dtype</w:t>
+      </w:r>
+      <w:proofErr w:type="spellEnd"/>
+      <w:r>
+        <w:rPr>
+          <w:rFonts w:ascii="Courier New" w:eastAsia="Times New Roman" w:hAnsi="Courier New" w:cs="Courier New"/>
+          <w:color w:val="000000"/>
+          <w:sz w:val="20"/>
+          <w:szCs w:val="20"/>
+        </w:rPr>
+        <w:t xml:space="preserve">=object' when creating the </w:t>
+      </w:r>
+      <w:proofErr w:type="spellStart"/>
+      <w:r>
+        <w:rPr>
+          <w:rFonts w:ascii="Courier New" w:eastAsia="Times New Roman" w:hAnsi="Courier New" w:cs="Courier New"/>
+          <w:color w:val="000000"/>
+          <w:sz w:val="20"/>
+          <w:szCs w:val="20"/>
+        </w:rPr>
+        <w:t>ndarray</w:t>
+      </w:r>
+      <w:proofErr w:type="spellEnd"/>
     </w:p>
     <w:p>
       <w:pPr>
@@ -519,7 +1352,107 @@
           <w:sz w:val="20"/>
           <w:szCs w:val="20"/>
         </w:rPr>
-        <w:t>Search- steep_search Switch- change_vertices Init_random- False Dataset- kroa; time_mean:13.885281643867494,  time_min:7.911967515945435, time_max:21.480985641479492, min:25102.350198047905, max:32582.559107815672, mean:29186.917343024747</w:t>
+        <w:t xml:space="preserve">Search- </w:t>
+      </w:r>
+      <w:proofErr w:type="spellStart"/>
+      <w:r>
+        <w:rPr>
+          <w:rFonts w:ascii="Courier New" w:eastAsia="Times New Roman" w:hAnsi="Courier New" w:cs="Courier New"/>
+          <w:color w:val="000000"/>
+          <w:sz w:val="20"/>
+          <w:szCs w:val="20"/>
+        </w:rPr>
+        <w:t>steep_search</w:t>
+      </w:r>
+      <w:proofErr w:type="spellEnd"/>
+      <w:r>
+        <w:rPr>
+          <w:rFonts w:ascii="Courier New" w:eastAsia="Times New Roman" w:hAnsi="Courier New" w:cs="Courier New"/>
+          <w:color w:val="000000"/>
+          <w:sz w:val="20"/>
+          <w:szCs w:val="20"/>
+        </w:rPr>
+        <w:t xml:space="preserve"> Switch- </w:t>
+      </w:r>
+      <w:proofErr w:type="spellStart"/>
+      <w:r>
+        <w:rPr>
+          <w:rFonts w:ascii="Courier New" w:eastAsia="Times New Roman" w:hAnsi="Courier New" w:cs="Courier New"/>
+          <w:color w:val="000000"/>
+          <w:sz w:val="20"/>
+          <w:szCs w:val="20"/>
+        </w:rPr>
+        <w:t>change_vertices</w:t>
+      </w:r>
+      <w:proofErr w:type="spellEnd"/>
+      <w:r>
+        <w:rPr>
+          <w:rFonts w:ascii="Courier New" w:eastAsia="Times New Roman" w:hAnsi="Courier New" w:cs="Courier New"/>
+          <w:color w:val="000000"/>
+          <w:sz w:val="20"/>
+          <w:szCs w:val="20"/>
+        </w:rPr>
+        <w:t xml:space="preserve"> </w:t>
+      </w:r>
+      <w:proofErr w:type="spellStart"/>
+      <w:r>
+        <w:rPr>
+          <w:rFonts w:ascii="Courier New" w:eastAsia="Times New Roman" w:hAnsi="Courier New" w:cs="Courier New"/>
+          <w:color w:val="000000"/>
+          <w:sz w:val="20"/>
+          <w:szCs w:val="20"/>
+        </w:rPr>
+        <w:t>Init_random</w:t>
+      </w:r>
+      <w:proofErr w:type="spellEnd"/>
+      <w:r>
+        <w:rPr>
+          <w:rFonts w:ascii="Courier New" w:eastAsia="Times New Roman" w:hAnsi="Courier New" w:cs="Courier New"/>
+          <w:color w:val="000000"/>
+          <w:sz w:val="20"/>
+          <w:szCs w:val="20"/>
+        </w:rPr>
+        <w:t xml:space="preserve">- False Dataset- </w:t>
+      </w:r>
+      <w:proofErr w:type="spellStart"/>
+      <w:r>
+        <w:rPr>
+          <w:rFonts w:ascii="Courier New" w:eastAsia="Times New Roman" w:hAnsi="Courier New" w:cs="Courier New"/>
+          <w:color w:val="000000"/>
+          <w:sz w:val="20"/>
+          <w:szCs w:val="20"/>
+        </w:rPr>
+        <w:t>kroa</w:t>
+      </w:r>
+      <w:proofErr w:type="spellEnd"/>
+      <w:r>
+        <w:rPr>
+          <w:rFonts w:ascii="Courier New" w:eastAsia="Times New Roman" w:hAnsi="Courier New" w:cs="Courier New"/>
+          <w:color w:val="000000"/>
+          <w:sz w:val="20"/>
+          <w:szCs w:val="20"/>
+        </w:rPr>
+        <w:t>; time_mean:13.</w:t>
+      </w:r>
+      <w:proofErr w:type="gramStart"/>
+      <w:r>
+        <w:rPr>
+          <w:rFonts w:ascii="Courier New" w:eastAsia="Times New Roman" w:hAnsi="Courier New" w:cs="Courier New"/>
+          <w:color w:val="000000"/>
+          <w:sz w:val="20"/>
+          <w:szCs w:val="20"/>
+        </w:rPr>
+        <w:t>885281643867494,  time</w:t>
+      </w:r>
+      <w:proofErr w:type="gramEnd"/>
+      <w:r>
+        <w:rPr>
+          <w:rFonts w:ascii="Courier New" w:eastAsia="Times New Roman" w:hAnsi="Courier New" w:cs="Courier New"/>
+          <w:color w:val="000000"/>
+          <w:sz w:val="20"/>
+          <w:szCs w:val="20"/>
+        </w:rPr>
+        <w:t>_min:7.911967515945435, time_max:21.480985641479492, min:25102.350198047905, max:32582.559107815672, mean:29186.917343024747</w:t>
       </w:r>
     </w:p>
     <w:p>
@@ -599,7 +1532,27 @@
           <w:sz w:val="20"/>
           <w:szCs w:val="20"/>
         </w:rPr>
-        <w:t xml:space="preserve">  0%|          | 0/100 [00:00&lt;?, ?it/s]</w:t>
+        <w:t xml:space="preserve">  0%|          | 0/100 [00:00</w:t>
+      </w:r>
+      <w:proofErr w:type="gramStart"/>
+      <w:r>
+        <w:rPr>
+          <w:rFonts w:ascii="Courier New" w:eastAsia="Times New Roman" w:hAnsi="Courier New" w:cs="Courier New"/>
+          <w:color w:val="000000"/>
+          <w:sz w:val="20"/>
+          <w:szCs w:val="20"/>
+        </w:rPr>
+        <w:t>&lt;?,</w:t>
+      </w:r>
+      <w:proofErr w:type="gramEnd"/>
+      <w:r>
+        <w:rPr>
+          <w:rFonts w:ascii="Courier New" w:eastAsia="Times New Roman" w:hAnsi="Courier New" w:cs="Courier New"/>
+          <w:color w:val="000000"/>
+          <w:sz w:val="20"/>
+          <w:szCs w:val="20"/>
+        </w:rPr>
+        <w:t xml:space="preserve"> ?it/s]</w:t>
       </w:r>
     </w:p>
     <w:p>
@@ -639,7 +1592,107 @@
           <w:sz w:val="20"/>
           <w:szCs w:val="20"/>
         </w:rPr>
-        <w:t>Search- greedy_search Switch- change_edges Init_random- True Dataset- kroa; time_mean:11.111941540241242,  time_min:5.888412714004517, time_max:24.354299783706665, min:25757.86553515475, max:30745.281431593387, mean:27832.975740462876</w:t>
+        <w:t xml:space="preserve">Search- </w:t>
+      </w:r>
+      <w:proofErr w:type="spellStart"/>
+      <w:r>
+        <w:rPr>
+          <w:rFonts w:ascii="Courier New" w:eastAsia="Times New Roman" w:hAnsi="Courier New" w:cs="Courier New"/>
+          <w:color w:val="000000"/>
+          <w:sz w:val="20"/>
+          <w:szCs w:val="20"/>
+        </w:rPr>
+        <w:t>greedy_search</w:t>
+      </w:r>
+      <w:proofErr w:type="spellEnd"/>
+      <w:r>
+        <w:rPr>
+          <w:rFonts w:ascii="Courier New" w:eastAsia="Times New Roman" w:hAnsi="Courier New" w:cs="Courier New"/>
+          <w:color w:val="000000"/>
+          <w:sz w:val="20"/>
+          <w:szCs w:val="20"/>
+        </w:rPr>
+        <w:t xml:space="preserve"> Switch- </w:t>
+      </w:r>
+      <w:proofErr w:type="spellStart"/>
+      <w:r>
+        <w:rPr>
+          <w:rFonts w:ascii="Courier New" w:eastAsia="Times New Roman" w:hAnsi="Courier New" w:cs="Courier New"/>
+          <w:color w:val="000000"/>
+          <w:sz w:val="20"/>
+          <w:szCs w:val="20"/>
+        </w:rPr>
+        <w:t>change_edges</w:t>
+      </w:r>
+      <w:proofErr w:type="spellEnd"/>
+      <w:r>
+        <w:rPr>
+          <w:rFonts w:ascii="Courier New" w:eastAsia="Times New Roman" w:hAnsi="Courier New" w:cs="Courier New"/>
+          <w:color w:val="000000"/>
+          <w:sz w:val="20"/>
+          <w:szCs w:val="20"/>
+        </w:rPr>
+        <w:t xml:space="preserve"> </w:t>
+      </w:r>
+      <w:proofErr w:type="spellStart"/>
+      <w:r>
+        <w:rPr>
+          <w:rFonts w:ascii="Courier New" w:eastAsia="Times New Roman" w:hAnsi="Courier New" w:cs="Courier New"/>
+          <w:color w:val="000000"/>
+          <w:sz w:val="20"/>
+          <w:szCs w:val="20"/>
+        </w:rPr>
+        <w:t>Init_random</w:t>
+      </w:r>
+      <w:proofErr w:type="spellEnd"/>
+      <w:r>
+        <w:rPr>
+          <w:rFonts w:ascii="Courier New" w:eastAsia="Times New Roman" w:hAnsi="Courier New" w:cs="Courier New"/>
+          <w:color w:val="000000"/>
+          <w:sz w:val="20"/>
+          <w:szCs w:val="20"/>
+        </w:rPr>
+        <w:t xml:space="preserve">- True Dataset- </w:t>
+      </w:r>
+      <w:proofErr w:type="spellStart"/>
+      <w:r>
+        <w:rPr>
+          <w:rFonts w:ascii="Courier New" w:eastAsia="Times New Roman" w:hAnsi="Courier New" w:cs="Courier New"/>
+          <w:color w:val="000000"/>
+          <w:sz w:val="20"/>
+          <w:szCs w:val="20"/>
+        </w:rPr>
+        <w:t>kroa</w:t>
+      </w:r>
+      <w:proofErr w:type="spellEnd"/>
+      <w:r>
+        <w:rPr>
+          <w:rFonts w:ascii="Courier New" w:eastAsia="Times New Roman" w:hAnsi="Courier New" w:cs="Courier New"/>
+          <w:color w:val="000000"/>
+          <w:sz w:val="20"/>
+          <w:szCs w:val="20"/>
+        </w:rPr>
+        <w:t>; time_mean:11.</w:t>
+      </w:r>
+      <w:proofErr w:type="gramStart"/>
+      <w:r>
+        <w:rPr>
+          <w:rFonts w:ascii="Courier New" w:eastAsia="Times New Roman" w:hAnsi="Courier New" w:cs="Courier New"/>
+          <w:color w:val="000000"/>
+          <w:sz w:val="20"/>
+          <w:szCs w:val="20"/>
+        </w:rPr>
+        <w:t>111941540241242,  time</w:t>
+      </w:r>
+      <w:proofErr w:type="gramEnd"/>
+      <w:r>
+        <w:rPr>
+          <w:rFonts w:ascii="Courier New" w:eastAsia="Times New Roman" w:hAnsi="Courier New" w:cs="Courier New"/>
+          <w:color w:val="000000"/>
+          <w:sz w:val="20"/>
+          <w:szCs w:val="20"/>
+        </w:rPr>
+        <w:t>_min:5.888412714004517, time_max:24.354299783706665, min:25757.86553515475, max:30745.281431593387, mean:27832.975740462876</w:t>
       </w:r>
     </w:p>
     <w:p>
@@ -720,8 +1773,159 @@
           <w:szCs w:val="20"/>
         </w:rPr>
         <w:lastRenderedPageBreak/>
-        <w:t xml:space="preserve">  0%|          | 0/100 [00:00&lt;?, ?it/s]/usr/lib/python3/dist-packages/ipykernel_launcher.py:47: VisibleDeprecationWarning: Creating an ndarray from ragged nested sequences (which is a list-or-tuple of lists-or-tuples-or ndarrays with different lengths or shapes) is deprecated. If you meant to do this, you must specify 'dtype=object' when creating the ndarray</w:t>
-      </w:r>
+        <w:t xml:space="preserve">  0%|          | 0/100 [00:00</w:t>
+      </w:r>
+      <w:proofErr w:type="gramStart"/>
+      <w:r>
+        <w:rPr>
+          <w:rFonts w:ascii="Courier New" w:eastAsia="Times New Roman" w:hAnsi="Courier New" w:cs="Courier New"/>
+          <w:color w:val="000000"/>
+          <w:sz w:val="20"/>
+          <w:szCs w:val="20"/>
+        </w:rPr>
+        <w:t>&lt;?,</w:t>
+      </w:r>
+      <w:proofErr w:type="gramEnd"/>
+      <w:r>
+        <w:rPr>
+          <w:rFonts w:ascii="Courier New" w:eastAsia="Times New Roman" w:hAnsi="Courier New" w:cs="Courier New"/>
+          <w:color w:val="000000"/>
+          <w:sz w:val="20"/>
+          <w:szCs w:val="20"/>
+        </w:rPr>
+        <w:t xml:space="preserve"> ?it/s]/</w:t>
+      </w:r>
+      <w:proofErr w:type="spellStart"/>
+      <w:r>
+        <w:rPr>
+          <w:rFonts w:ascii="Courier New" w:eastAsia="Times New Roman" w:hAnsi="Courier New" w:cs="Courier New"/>
+          <w:color w:val="000000"/>
+          <w:sz w:val="20"/>
+          <w:szCs w:val="20"/>
+        </w:rPr>
+        <w:t>usr</w:t>
+      </w:r>
+      <w:proofErr w:type="spellEnd"/>
+      <w:r>
+        <w:rPr>
+          <w:rFonts w:ascii="Courier New" w:eastAsia="Times New Roman" w:hAnsi="Courier New" w:cs="Courier New"/>
+          <w:color w:val="000000"/>
+          <w:sz w:val="20"/>
+          <w:szCs w:val="20"/>
+        </w:rPr>
+        <w:t>/lib/python3/</w:t>
+      </w:r>
+      <w:proofErr w:type="spellStart"/>
+      <w:r>
+        <w:rPr>
+          <w:rFonts w:ascii="Courier New" w:eastAsia="Times New Roman" w:hAnsi="Courier New" w:cs="Courier New"/>
+          <w:color w:val="000000"/>
+          <w:sz w:val="20"/>
+          <w:szCs w:val="20"/>
+        </w:rPr>
+        <w:t>dist</w:t>
+      </w:r>
+      <w:proofErr w:type="spellEnd"/>
+      <w:r>
+        <w:rPr>
+          <w:rFonts w:ascii="Courier New" w:eastAsia="Times New Roman" w:hAnsi="Courier New" w:cs="Courier New"/>
+          <w:color w:val="000000"/>
+          <w:sz w:val="20"/>
+          <w:szCs w:val="20"/>
+        </w:rPr>
+        <w:t xml:space="preserve">-packages/ipykernel_launcher.py:47: </w:t>
+      </w:r>
+      <w:proofErr w:type="spellStart"/>
+      <w:r>
+        <w:rPr>
+          <w:rFonts w:ascii="Courier New" w:eastAsia="Times New Roman" w:hAnsi="Courier New" w:cs="Courier New"/>
+          <w:color w:val="000000"/>
+          <w:sz w:val="20"/>
+          <w:szCs w:val="20"/>
+        </w:rPr>
+        <w:t>VisibleDeprecationWarning</w:t>
+      </w:r>
+      <w:proofErr w:type="spellEnd"/>
+      <w:r>
+        <w:rPr>
+          <w:rFonts w:ascii="Courier New" w:eastAsia="Times New Roman" w:hAnsi="Courier New" w:cs="Courier New"/>
+          <w:color w:val="000000"/>
+          <w:sz w:val="20"/>
+          <w:szCs w:val="20"/>
+        </w:rPr>
+        <w:t xml:space="preserve">: Creating an </w:t>
+      </w:r>
+      <w:proofErr w:type="spellStart"/>
+      <w:r>
+        <w:rPr>
+          <w:rFonts w:ascii="Courier New" w:eastAsia="Times New Roman" w:hAnsi="Courier New" w:cs="Courier New"/>
+          <w:color w:val="000000"/>
+          <w:sz w:val="20"/>
+          <w:szCs w:val="20"/>
+        </w:rPr>
+        <w:t>ndarray</w:t>
+      </w:r>
+      <w:proofErr w:type="spellEnd"/>
+      <w:r>
+        <w:rPr>
+          <w:rFonts w:ascii="Courier New" w:eastAsia="Times New Roman" w:hAnsi="Courier New" w:cs="Courier New"/>
+          <w:color w:val="000000"/>
+          <w:sz w:val="20"/>
+          <w:szCs w:val="20"/>
+        </w:rPr>
+        <w:t xml:space="preserve"> from ragged nested sequences (which is a list-or-tuple of lists-or-tuples-or </w:t>
+      </w:r>
+      <w:proofErr w:type="spellStart"/>
+      <w:r>
+        <w:rPr>
+          <w:rFonts w:ascii="Courier New" w:eastAsia="Times New Roman" w:hAnsi="Courier New" w:cs="Courier New"/>
+          <w:color w:val="000000"/>
+          <w:sz w:val="20"/>
+          <w:szCs w:val="20"/>
+        </w:rPr>
+        <w:t>ndarrays</w:t>
+      </w:r>
+      <w:proofErr w:type="spellEnd"/>
+      <w:r>
+        <w:rPr>
+          <w:rFonts w:ascii="Courier New" w:eastAsia="Times New Roman" w:hAnsi="Courier New" w:cs="Courier New"/>
+          <w:color w:val="000000"/>
+          <w:sz w:val="20"/>
+          <w:szCs w:val="20"/>
+        </w:rPr>
+        <w:t xml:space="preserve"> with different lengths or shapes) is deprecated. If you meant to do this, you must specify '</w:t>
+      </w:r>
+      <w:proofErr w:type="spellStart"/>
+      <w:r>
+        <w:rPr>
+          <w:rFonts w:ascii="Courier New" w:eastAsia="Times New Roman" w:hAnsi="Courier New" w:cs="Courier New"/>
+          <w:color w:val="000000"/>
+          <w:sz w:val="20"/>
+          <w:szCs w:val="20"/>
+        </w:rPr>
+        <w:t>dtype</w:t>
+      </w:r>
+      <w:proofErr w:type="spellEnd"/>
+      <w:r>
+        <w:rPr>
+          <w:rFonts w:ascii="Courier New" w:eastAsia="Times New Roman" w:hAnsi="Courier New" w:cs="Courier New"/>
+          <w:color w:val="000000"/>
+          <w:sz w:val="20"/>
+          <w:szCs w:val="20"/>
+        </w:rPr>
+        <w:t xml:space="preserve">=object' when creating the </w:t>
+      </w:r>
+      <w:proofErr w:type="spellStart"/>
+      <w:r>
+        <w:rPr>
+          <w:rFonts w:ascii="Courier New" w:eastAsia="Times New Roman" w:hAnsi="Courier New" w:cs="Courier New"/>
+          <w:color w:val="000000"/>
+          <w:sz w:val="20"/>
+          <w:szCs w:val="20"/>
+        </w:rPr>
+        <w:t>ndarray</w:t>
+      </w:r>
+      <w:proofErr w:type="spellEnd"/>
     </w:p>
     <w:p>
       <w:pPr>
@@ -760,7 +1964,107 @@
           <w:sz w:val="20"/>
           <w:szCs w:val="20"/>
         </w:rPr>
-        <w:t>Search- steep_search Switch- change_edges Init_random- True Dataset- kroa; time_mean:78.98120940208435,  time_min:55.42431378364563, time_max:101.35856938362122, min:25412.14911209126, max:30980.027917750987, mean:27927.438650368524</w:t>
+        <w:t xml:space="preserve">Search- </w:t>
+      </w:r>
+      <w:proofErr w:type="spellStart"/>
+      <w:r>
+        <w:rPr>
+          <w:rFonts w:ascii="Courier New" w:eastAsia="Times New Roman" w:hAnsi="Courier New" w:cs="Courier New"/>
+          <w:color w:val="000000"/>
+          <w:sz w:val="20"/>
+          <w:szCs w:val="20"/>
+        </w:rPr>
+        <w:t>steep_search</w:t>
+      </w:r>
+      <w:proofErr w:type="spellEnd"/>
+      <w:r>
+        <w:rPr>
+          <w:rFonts w:ascii="Courier New" w:eastAsia="Times New Roman" w:hAnsi="Courier New" w:cs="Courier New"/>
+          <w:color w:val="000000"/>
+          <w:sz w:val="20"/>
+          <w:szCs w:val="20"/>
+        </w:rPr>
+        <w:t xml:space="preserve"> Switch- </w:t>
+      </w:r>
+      <w:proofErr w:type="spellStart"/>
+      <w:r>
+        <w:rPr>
+          <w:rFonts w:ascii="Courier New" w:eastAsia="Times New Roman" w:hAnsi="Courier New" w:cs="Courier New"/>
+          <w:color w:val="000000"/>
+          <w:sz w:val="20"/>
+          <w:szCs w:val="20"/>
+        </w:rPr>
+        <w:t>change_edges</w:t>
+      </w:r>
+      <w:proofErr w:type="spellEnd"/>
+      <w:r>
+        <w:rPr>
+          <w:rFonts w:ascii="Courier New" w:eastAsia="Times New Roman" w:hAnsi="Courier New" w:cs="Courier New"/>
+          <w:color w:val="000000"/>
+          <w:sz w:val="20"/>
+          <w:szCs w:val="20"/>
+        </w:rPr>
+        <w:t xml:space="preserve"> </w:t>
+      </w:r>
+      <w:proofErr w:type="spellStart"/>
+      <w:r>
+        <w:rPr>
+          <w:rFonts w:ascii="Courier New" w:eastAsia="Times New Roman" w:hAnsi="Courier New" w:cs="Courier New"/>
+          <w:color w:val="000000"/>
+          <w:sz w:val="20"/>
+          <w:szCs w:val="20"/>
+        </w:rPr>
+        <w:t>Init_random</w:t>
+      </w:r>
+      <w:proofErr w:type="spellEnd"/>
+      <w:r>
+        <w:rPr>
+          <w:rFonts w:ascii="Courier New" w:eastAsia="Times New Roman" w:hAnsi="Courier New" w:cs="Courier New"/>
+          <w:color w:val="000000"/>
+          <w:sz w:val="20"/>
+          <w:szCs w:val="20"/>
+        </w:rPr>
+        <w:t xml:space="preserve">- True Dataset- </w:t>
+      </w:r>
+      <w:proofErr w:type="spellStart"/>
+      <w:r>
+        <w:rPr>
+          <w:rFonts w:ascii="Courier New" w:eastAsia="Times New Roman" w:hAnsi="Courier New" w:cs="Courier New"/>
+          <w:color w:val="000000"/>
+          <w:sz w:val="20"/>
+          <w:szCs w:val="20"/>
+        </w:rPr>
+        <w:t>kroa</w:t>
+      </w:r>
+      <w:proofErr w:type="spellEnd"/>
+      <w:r>
+        <w:rPr>
+          <w:rFonts w:ascii="Courier New" w:eastAsia="Times New Roman" w:hAnsi="Courier New" w:cs="Courier New"/>
+          <w:color w:val="000000"/>
+          <w:sz w:val="20"/>
+          <w:szCs w:val="20"/>
+        </w:rPr>
+        <w:t>; time_mean:78.</w:t>
+      </w:r>
+      <w:proofErr w:type="gramStart"/>
+      <w:r>
+        <w:rPr>
+          <w:rFonts w:ascii="Courier New" w:eastAsia="Times New Roman" w:hAnsi="Courier New" w:cs="Courier New"/>
+          <w:color w:val="000000"/>
+          <w:sz w:val="20"/>
+          <w:szCs w:val="20"/>
+        </w:rPr>
+        <w:t>98120940208435,  time</w:t>
+      </w:r>
+      <w:proofErr w:type="gramEnd"/>
+      <w:r>
+        <w:rPr>
+          <w:rFonts w:ascii="Courier New" w:eastAsia="Times New Roman" w:hAnsi="Courier New" w:cs="Courier New"/>
+          <w:color w:val="000000"/>
+          <w:sz w:val="20"/>
+          <w:szCs w:val="20"/>
+        </w:rPr>
+        <w:t>_min:55.42431378364563, time_max:101.35856938362122, min:25412.14911209126, max:30980.027917750987, mean:27927.438650368524</w:t>
       </w:r>
     </w:p>
     <w:p>
@@ -840,7 +2144,27 @@
           <w:sz w:val="20"/>
           <w:szCs w:val="20"/>
         </w:rPr>
-        <w:t xml:space="preserve">  0%|          | 0/100 [00:00&lt;?, ?it/s]</w:t>
+        <w:t xml:space="preserve">  0%|          | 0/100 [00:00</w:t>
+      </w:r>
+      <w:proofErr w:type="gramStart"/>
+      <w:r>
+        <w:rPr>
+          <w:rFonts w:ascii="Courier New" w:eastAsia="Times New Roman" w:hAnsi="Courier New" w:cs="Courier New"/>
+          <w:color w:val="000000"/>
+          <w:sz w:val="20"/>
+          <w:szCs w:val="20"/>
+        </w:rPr>
+        <w:t>&lt;?,</w:t>
+      </w:r>
+      <w:proofErr w:type="gramEnd"/>
+      <w:r>
+        <w:rPr>
+          <w:rFonts w:ascii="Courier New" w:eastAsia="Times New Roman" w:hAnsi="Courier New" w:cs="Courier New"/>
+          <w:color w:val="000000"/>
+          <w:sz w:val="20"/>
+          <w:szCs w:val="20"/>
+        </w:rPr>
+        <w:t xml:space="preserve"> ?it/s]</w:t>
       </w:r>
     </w:p>
     <w:p>
@@ -880,7 +2204,107 @@
           <w:sz w:val="20"/>
           <w:szCs w:val="20"/>
         </w:rPr>
-        <w:t>Search- greedy_search Switch- change_vertices Init_random- True Dataset- kroa; time_mean:11.164401462078095,  time_min:6.65256667137146, time_max:20.421974420547485, min:32117.09695116987, max:54106.07270138266, mean:41186.07068856743</w:t>
+        <w:t xml:space="preserve">Search- </w:t>
+      </w:r>
+      <w:proofErr w:type="spellStart"/>
+      <w:r>
+        <w:rPr>
+          <w:rFonts w:ascii="Courier New" w:eastAsia="Times New Roman" w:hAnsi="Courier New" w:cs="Courier New"/>
+          <w:color w:val="000000"/>
+          <w:sz w:val="20"/>
+          <w:szCs w:val="20"/>
+        </w:rPr>
+        <w:t>greedy_search</w:t>
+      </w:r>
+      <w:proofErr w:type="spellEnd"/>
+      <w:r>
+        <w:rPr>
+          <w:rFonts w:ascii="Courier New" w:eastAsia="Times New Roman" w:hAnsi="Courier New" w:cs="Courier New"/>
+          <w:color w:val="000000"/>
+          <w:sz w:val="20"/>
+          <w:szCs w:val="20"/>
+        </w:rPr>
+        <w:t xml:space="preserve"> Switch- </w:t>
+      </w:r>
+      <w:proofErr w:type="spellStart"/>
+      <w:r>
+        <w:rPr>
+          <w:rFonts w:ascii="Courier New" w:eastAsia="Times New Roman" w:hAnsi="Courier New" w:cs="Courier New"/>
+          <w:color w:val="000000"/>
+          <w:sz w:val="20"/>
+          <w:szCs w:val="20"/>
+        </w:rPr>
+        <w:t>change_vertices</w:t>
+      </w:r>
+      <w:proofErr w:type="spellEnd"/>
+      <w:r>
+        <w:rPr>
+          <w:rFonts w:ascii="Courier New" w:eastAsia="Times New Roman" w:hAnsi="Courier New" w:cs="Courier New"/>
+          <w:color w:val="000000"/>
+          <w:sz w:val="20"/>
+          <w:szCs w:val="20"/>
+        </w:rPr>
+        <w:t xml:space="preserve"> </w:t>
+      </w:r>
+      <w:proofErr w:type="spellStart"/>
+      <w:r>
+        <w:rPr>
+          <w:rFonts w:ascii="Courier New" w:eastAsia="Times New Roman" w:hAnsi="Courier New" w:cs="Courier New"/>
+          <w:color w:val="000000"/>
+          <w:sz w:val="20"/>
+          <w:szCs w:val="20"/>
+        </w:rPr>
+        <w:t>Init_random</w:t>
+      </w:r>
+      <w:proofErr w:type="spellEnd"/>
+      <w:r>
+        <w:rPr>
+          <w:rFonts w:ascii="Courier New" w:eastAsia="Times New Roman" w:hAnsi="Courier New" w:cs="Courier New"/>
+          <w:color w:val="000000"/>
+          <w:sz w:val="20"/>
+          <w:szCs w:val="20"/>
+        </w:rPr>
+        <w:t xml:space="preserve">- True Dataset- </w:t>
+      </w:r>
+      <w:proofErr w:type="spellStart"/>
+      <w:r>
+        <w:rPr>
+          <w:rFonts w:ascii="Courier New" w:eastAsia="Times New Roman" w:hAnsi="Courier New" w:cs="Courier New"/>
+          <w:color w:val="000000"/>
+          <w:sz w:val="20"/>
+          <w:szCs w:val="20"/>
+        </w:rPr>
+        <w:t>kroa</w:t>
+      </w:r>
+      <w:proofErr w:type="spellEnd"/>
+      <w:r>
+        <w:rPr>
+          <w:rFonts w:ascii="Courier New" w:eastAsia="Times New Roman" w:hAnsi="Courier New" w:cs="Courier New"/>
+          <w:color w:val="000000"/>
+          <w:sz w:val="20"/>
+          <w:szCs w:val="20"/>
+        </w:rPr>
+        <w:t>; time_mean:11.</w:t>
+      </w:r>
+      <w:proofErr w:type="gramStart"/>
+      <w:r>
+        <w:rPr>
+          <w:rFonts w:ascii="Courier New" w:eastAsia="Times New Roman" w:hAnsi="Courier New" w:cs="Courier New"/>
+          <w:color w:val="000000"/>
+          <w:sz w:val="20"/>
+          <w:szCs w:val="20"/>
+        </w:rPr>
+        <w:t>164401462078095,  time</w:t>
+      </w:r>
+      <w:proofErr w:type="gramEnd"/>
+      <w:r>
+        <w:rPr>
+          <w:rFonts w:ascii="Courier New" w:eastAsia="Times New Roman" w:hAnsi="Courier New" w:cs="Courier New"/>
+          <w:color w:val="000000"/>
+          <w:sz w:val="20"/>
+          <w:szCs w:val="20"/>
+        </w:rPr>
+        <w:t>_min:6.65256667137146, time_max:20.421974420547485, min:32117.09695116987, max:54106.07270138266, mean:41186.07068856743</w:t>
       </w:r>
     </w:p>
     <w:p>
@@ -960,8 +2384,159 @@
           <w:sz w:val="20"/>
           <w:szCs w:val="20"/>
         </w:rPr>
-        <w:t xml:space="preserve">  0%|          | 0/100 [00:00&lt;?, ?it/s]/usr/lib/python3/dist-packages/ipykernel_launcher.py:47: VisibleDeprecationWarning: Creating an ndarray from ragged nested sequences (which is a list-or-tuple of lists-or-tuples-or ndarrays with different lengths or shapes) is deprecated. If you meant to do this, you must specify 'dtype=object' when creating the ndarray</w:t>
-      </w:r>
+        <w:t xml:space="preserve">  0%|          | 0/100 [00:00</w:t>
+      </w:r>
+      <w:proofErr w:type="gramStart"/>
+      <w:r>
+        <w:rPr>
+          <w:rFonts w:ascii="Courier New" w:eastAsia="Times New Roman" w:hAnsi="Courier New" w:cs="Courier New"/>
+          <w:color w:val="000000"/>
+          <w:sz w:val="20"/>
+          <w:szCs w:val="20"/>
+        </w:rPr>
+        <w:t>&lt;?,</w:t>
+      </w:r>
+      <w:proofErr w:type="gramEnd"/>
+      <w:r>
+        <w:rPr>
+          <w:rFonts w:ascii="Courier New" w:eastAsia="Times New Roman" w:hAnsi="Courier New" w:cs="Courier New"/>
+          <w:color w:val="000000"/>
+          <w:sz w:val="20"/>
+          <w:szCs w:val="20"/>
+        </w:rPr>
+        <w:t xml:space="preserve"> ?it/s]/</w:t>
+      </w:r>
+      <w:proofErr w:type="spellStart"/>
+      <w:r>
+        <w:rPr>
+          <w:rFonts w:ascii="Courier New" w:eastAsia="Times New Roman" w:hAnsi="Courier New" w:cs="Courier New"/>
+          <w:color w:val="000000"/>
+          <w:sz w:val="20"/>
+          <w:szCs w:val="20"/>
+        </w:rPr>
+        <w:t>usr</w:t>
+      </w:r>
+      <w:proofErr w:type="spellEnd"/>
+      <w:r>
+        <w:rPr>
+          <w:rFonts w:ascii="Courier New" w:eastAsia="Times New Roman" w:hAnsi="Courier New" w:cs="Courier New"/>
+          <w:color w:val="000000"/>
+          <w:sz w:val="20"/>
+          <w:szCs w:val="20"/>
+        </w:rPr>
+        <w:t>/lib/python3/</w:t>
+      </w:r>
+      <w:proofErr w:type="spellStart"/>
+      <w:r>
+        <w:rPr>
+          <w:rFonts w:ascii="Courier New" w:eastAsia="Times New Roman" w:hAnsi="Courier New" w:cs="Courier New"/>
+          <w:color w:val="000000"/>
+          <w:sz w:val="20"/>
+          <w:szCs w:val="20"/>
+        </w:rPr>
+        <w:t>dist</w:t>
+      </w:r>
+      <w:proofErr w:type="spellEnd"/>
+      <w:r>
+        <w:rPr>
+          <w:rFonts w:ascii="Courier New" w:eastAsia="Times New Roman" w:hAnsi="Courier New" w:cs="Courier New"/>
+          <w:color w:val="000000"/>
+          <w:sz w:val="20"/>
+          <w:szCs w:val="20"/>
+        </w:rPr>
+        <w:t xml:space="preserve">-packages/ipykernel_launcher.py:47: </w:t>
+      </w:r>
+      <w:proofErr w:type="spellStart"/>
+      <w:r>
+        <w:rPr>
+          <w:rFonts w:ascii="Courier New" w:eastAsia="Times New Roman" w:hAnsi="Courier New" w:cs="Courier New"/>
+          <w:color w:val="000000"/>
+          <w:sz w:val="20"/>
+          <w:szCs w:val="20"/>
+        </w:rPr>
+        <w:t>VisibleDeprecationWarning</w:t>
+      </w:r>
+      <w:proofErr w:type="spellEnd"/>
+      <w:r>
+        <w:rPr>
+          <w:rFonts w:ascii="Courier New" w:eastAsia="Times New Roman" w:hAnsi="Courier New" w:cs="Courier New"/>
+          <w:color w:val="000000"/>
+          <w:sz w:val="20"/>
+          <w:szCs w:val="20"/>
+        </w:rPr>
+        <w:t xml:space="preserve">: Creating an </w:t>
+      </w:r>
+      <w:proofErr w:type="spellStart"/>
+      <w:r>
+        <w:rPr>
+          <w:rFonts w:ascii="Courier New" w:eastAsia="Times New Roman" w:hAnsi="Courier New" w:cs="Courier New"/>
+          <w:color w:val="000000"/>
+          <w:sz w:val="20"/>
+          <w:szCs w:val="20"/>
+        </w:rPr>
+        <w:t>ndarray</w:t>
+      </w:r>
+      <w:proofErr w:type="spellEnd"/>
+      <w:r>
+        <w:rPr>
+          <w:rFonts w:ascii="Courier New" w:eastAsia="Times New Roman" w:hAnsi="Courier New" w:cs="Courier New"/>
+          <w:color w:val="000000"/>
+          <w:sz w:val="20"/>
+          <w:szCs w:val="20"/>
+        </w:rPr>
+        <w:t xml:space="preserve"> from ragged nested sequences (which is a list-or-tuple of lists-or-tuples-or </w:t>
+      </w:r>
+      <w:proofErr w:type="spellStart"/>
+      <w:r>
+        <w:rPr>
+          <w:rFonts w:ascii="Courier New" w:eastAsia="Times New Roman" w:hAnsi="Courier New" w:cs="Courier New"/>
+          <w:color w:val="000000"/>
+          <w:sz w:val="20"/>
+          <w:szCs w:val="20"/>
+        </w:rPr>
+        <w:t>ndarrays</w:t>
+      </w:r>
+      <w:proofErr w:type="spellEnd"/>
+      <w:r>
+        <w:rPr>
+          <w:rFonts w:ascii="Courier New" w:eastAsia="Times New Roman" w:hAnsi="Courier New" w:cs="Courier New"/>
+          <w:color w:val="000000"/>
+          <w:sz w:val="20"/>
+          <w:szCs w:val="20"/>
+        </w:rPr>
+        <w:t xml:space="preserve"> with different lengths or shapes) is deprecated. If you meant to do this, you must specify '</w:t>
+      </w:r>
+      <w:proofErr w:type="spellStart"/>
+      <w:r>
+        <w:rPr>
+          <w:rFonts w:ascii="Courier New" w:eastAsia="Times New Roman" w:hAnsi="Courier New" w:cs="Courier New"/>
+          <w:color w:val="000000"/>
+          <w:sz w:val="20"/>
+          <w:szCs w:val="20"/>
+        </w:rPr>
+        <w:t>dtype</w:t>
+      </w:r>
+      <w:proofErr w:type="spellEnd"/>
+      <w:r>
+        <w:rPr>
+          <w:rFonts w:ascii="Courier New" w:eastAsia="Times New Roman" w:hAnsi="Courier New" w:cs="Courier New"/>
+          <w:color w:val="000000"/>
+          <w:sz w:val="20"/>
+          <w:szCs w:val="20"/>
+        </w:rPr>
+        <w:t xml:space="preserve">=object' when creating the </w:t>
+      </w:r>
+      <w:proofErr w:type="spellStart"/>
+      <w:r>
+        <w:rPr>
+          <w:rFonts w:ascii="Courier New" w:eastAsia="Times New Roman" w:hAnsi="Courier New" w:cs="Courier New"/>
+          <w:color w:val="000000"/>
+          <w:sz w:val="20"/>
+          <w:szCs w:val="20"/>
+        </w:rPr>
+        <w:t>ndarray</w:t>
+      </w:r>
+      <w:proofErr w:type="spellEnd"/>
     </w:p>
     <w:p>
       <w:pPr>
@@ -1000,7 +2575,107 @@
           <w:sz w:val="20"/>
           <w:szCs w:val="20"/>
         </w:rPr>
-        <w:t>Search- steep_search Switch- change_vertices Init_random- True Dataset- kroa; time_mean:81.34675744056702,  time_min:59.176809549331665, time_max:119.87658643722534, min:31692.889961049776, max:53839.05324538179, mean:42006.171417919446</w:t>
+        <w:t xml:space="preserve">Search- </w:t>
+      </w:r>
+      <w:proofErr w:type="spellStart"/>
+      <w:r>
+        <w:rPr>
+          <w:rFonts w:ascii="Courier New" w:eastAsia="Times New Roman" w:hAnsi="Courier New" w:cs="Courier New"/>
+          <w:color w:val="000000"/>
+          <w:sz w:val="20"/>
+          <w:szCs w:val="20"/>
+        </w:rPr>
+        <w:t>steep_search</w:t>
+      </w:r>
+      <w:proofErr w:type="spellEnd"/>
+      <w:r>
+        <w:rPr>
+          <w:rFonts w:ascii="Courier New" w:eastAsia="Times New Roman" w:hAnsi="Courier New" w:cs="Courier New"/>
+          <w:color w:val="000000"/>
+          <w:sz w:val="20"/>
+          <w:szCs w:val="20"/>
+        </w:rPr>
+        <w:t xml:space="preserve"> Switch- </w:t>
+      </w:r>
+      <w:proofErr w:type="spellStart"/>
+      <w:r>
+        <w:rPr>
+          <w:rFonts w:ascii="Courier New" w:eastAsia="Times New Roman" w:hAnsi="Courier New" w:cs="Courier New"/>
+          <w:color w:val="000000"/>
+          <w:sz w:val="20"/>
+          <w:szCs w:val="20"/>
+        </w:rPr>
+        <w:t>change_vertices</w:t>
+      </w:r>
+      <w:proofErr w:type="spellEnd"/>
+      <w:r>
+        <w:rPr>
+          <w:rFonts w:ascii="Courier New" w:eastAsia="Times New Roman" w:hAnsi="Courier New" w:cs="Courier New"/>
+          <w:color w:val="000000"/>
+          <w:sz w:val="20"/>
+          <w:szCs w:val="20"/>
+        </w:rPr>
+        <w:t xml:space="preserve"> </w:t>
+      </w:r>
+      <w:proofErr w:type="spellStart"/>
+      <w:r>
+        <w:rPr>
+          <w:rFonts w:ascii="Courier New" w:eastAsia="Times New Roman" w:hAnsi="Courier New" w:cs="Courier New"/>
+          <w:color w:val="000000"/>
+          <w:sz w:val="20"/>
+          <w:szCs w:val="20"/>
+        </w:rPr>
+        <w:t>Init_random</w:t>
+      </w:r>
+      <w:proofErr w:type="spellEnd"/>
+      <w:r>
+        <w:rPr>
+          <w:rFonts w:ascii="Courier New" w:eastAsia="Times New Roman" w:hAnsi="Courier New" w:cs="Courier New"/>
+          <w:color w:val="000000"/>
+          <w:sz w:val="20"/>
+          <w:szCs w:val="20"/>
+        </w:rPr>
+        <w:t xml:space="preserve">- True Dataset- </w:t>
+      </w:r>
+      <w:proofErr w:type="spellStart"/>
+      <w:r>
+        <w:rPr>
+          <w:rFonts w:ascii="Courier New" w:eastAsia="Times New Roman" w:hAnsi="Courier New" w:cs="Courier New"/>
+          <w:color w:val="000000"/>
+          <w:sz w:val="20"/>
+          <w:szCs w:val="20"/>
+        </w:rPr>
+        <w:t>kroa</w:t>
+      </w:r>
+      <w:proofErr w:type="spellEnd"/>
+      <w:r>
+        <w:rPr>
+          <w:rFonts w:ascii="Courier New" w:eastAsia="Times New Roman" w:hAnsi="Courier New" w:cs="Courier New"/>
+          <w:color w:val="000000"/>
+          <w:sz w:val="20"/>
+          <w:szCs w:val="20"/>
+        </w:rPr>
+        <w:t>; time_mean:81.</w:t>
+      </w:r>
+      <w:proofErr w:type="gramStart"/>
+      <w:r>
+        <w:rPr>
+          <w:rFonts w:ascii="Courier New" w:eastAsia="Times New Roman" w:hAnsi="Courier New" w:cs="Courier New"/>
+          <w:color w:val="000000"/>
+          <w:sz w:val="20"/>
+          <w:szCs w:val="20"/>
+        </w:rPr>
+        <w:t>34675744056702,  time</w:t>
+      </w:r>
+      <w:proofErr w:type="gramEnd"/>
+      <w:r>
+        <w:rPr>
+          <w:rFonts w:ascii="Courier New" w:eastAsia="Times New Roman" w:hAnsi="Courier New" w:cs="Courier New"/>
+          <w:color w:val="000000"/>
+          <w:sz w:val="20"/>
+          <w:szCs w:val="20"/>
+        </w:rPr>
+        <w:t>_min:59.176809549331665, time_max:119.87658643722534, min:31692.889961049776, max:53839.05324538179, mean:42006.171417919446</w:t>
       </w:r>
     </w:p>
     <w:p>
@@ -1040,7 +2715,27 @@
           <w:sz w:val="20"/>
           <w:szCs w:val="20"/>
         </w:rPr>
-        <w:t>100%|██████████| 100/100 [16:21&lt;00:00,  9.82s/it]</w:t>
+        <w:t>100%|██████████| 100/100 [16:21&lt;00:00</w:t>
+      </w:r>
+      <w:proofErr w:type="gramStart"/>
+      <w:r>
+        <w:rPr>
+          <w:rFonts w:ascii="Courier New" w:eastAsia="Times New Roman" w:hAnsi="Courier New" w:cs="Courier New"/>
+          <w:color w:val="000000"/>
+          <w:sz w:val="20"/>
+          <w:szCs w:val="20"/>
+        </w:rPr>
+        <w:t>,  9.82s</w:t>
+      </w:r>
+      <w:proofErr w:type="gramEnd"/>
+      <w:r>
+        <w:rPr>
+          <w:rFonts w:ascii="Courier New" w:eastAsia="Times New Roman" w:hAnsi="Courier New" w:cs="Courier New"/>
+          <w:color w:val="000000"/>
+          <w:sz w:val="20"/>
+          <w:szCs w:val="20"/>
+        </w:rPr>
+        <w:t>/it]</w:t>
       </w:r>
     </w:p>
     <w:p>
@@ -1080,7 +2775,27 @@
           <w:sz w:val="20"/>
           <w:szCs w:val="20"/>
         </w:rPr>
-        <w:t xml:space="preserve">  0%|          | 0/100 [00:00&lt;?, ?it/s]</w:t>
+        <w:t xml:space="preserve">  0%|          | 0/100 [00:00</w:t>
+      </w:r>
+      <w:proofErr w:type="gramStart"/>
+      <w:r>
+        <w:rPr>
+          <w:rFonts w:ascii="Courier New" w:eastAsia="Times New Roman" w:hAnsi="Courier New" w:cs="Courier New"/>
+          <w:color w:val="000000"/>
+          <w:sz w:val="20"/>
+          <w:szCs w:val="20"/>
+        </w:rPr>
+        <w:t>&lt;?,</w:t>
+      </w:r>
+      <w:proofErr w:type="gramEnd"/>
+      <w:r>
+        <w:rPr>
+          <w:rFonts w:ascii="Courier New" w:eastAsia="Times New Roman" w:hAnsi="Courier New" w:cs="Courier New"/>
+          <w:color w:val="000000"/>
+          <w:sz w:val="20"/>
+          <w:szCs w:val="20"/>
+        </w:rPr>
+        <w:t xml:space="preserve"> ?it/s]</w:t>
       </w:r>
     </w:p>
     <w:p>
@@ -1120,7 +2835,107 @@
           <w:sz w:val="20"/>
           <w:szCs w:val="20"/>
         </w:rPr>
-        <w:t>Search- greedy_search Switch- change_edges Init_random- False Dataset- krob; time_mean:9.817365472316743,  time_min:6.901214599609375, time_max:17.38796615600586, min:26469.27535176387, max:31221.44446398176, mean:28694.80210771059</w:t>
+        <w:t xml:space="preserve">Search- </w:t>
+      </w:r>
+      <w:proofErr w:type="spellStart"/>
+      <w:r>
+        <w:rPr>
+          <w:rFonts w:ascii="Courier New" w:eastAsia="Times New Roman" w:hAnsi="Courier New" w:cs="Courier New"/>
+          <w:color w:val="000000"/>
+          <w:sz w:val="20"/>
+          <w:szCs w:val="20"/>
+        </w:rPr>
+        <w:t>greedy_search</w:t>
+      </w:r>
+      <w:proofErr w:type="spellEnd"/>
+      <w:r>
+        <w:rPr>
+          <w:rFonts w:ascii="Courier New" w:eastAsia="Times New Roman" w:hAnsi="Courier New" w:cs="Courier New"/>
+          <w:color w:val="000000"/>
+          <w:sz w:val="20"/>
+          <w:szCs w:val="20"/>
+        </w:rPr>
+        <w:t xml:space="preserve"> Switch- </w:t>
+      </w:r>
+      <w:proofErr w:type="spellStart"/>
+      <w:r>
+        <w:rPr>
+          <w:rFonts w:ascii="Courier New" w:eastAsia="Times New Roman" w:hAnsi="Courier New" w:cs="Courier New"/>
+          <w:color w:val="000000"/>
+          <w:sz w:val="20"/>
+          <w:szCs w:val="20"/>
+        </w:rPr>
+        <w:t>change_edges</w:t>
+      </w:r>
+      <w:proofErr w:type="spellEnd"/>
+      <w:r>
+        <w:rPr>
+          <w:rFonts w:ascii="Courier New" w:eastAsia="Times New Roman" w:hAnsi="Courier New" w:cs="Courier New"/>
+          <w:color w:val="000000"/>
+          <w:sz w:val="20"/>
+          <w:szCs w:val="20"/>
+        </w:rPr>
+        <w:t xml:space="preserve"> </w:t>
+      </w:r>
+      <w:proofErr w:type="spellStart"/>
+      <w:r>
+        <w:rPr>
+          <w:rFonts w:ascii="Courier New" w:eastAsia="Times New Roman" w:hAnsi="Courier New" w:cs="Courier New"/>
+          <w:color w:val="000000"/>
+          <w:sz w:val="20"/>
+          <w:szCs w:val="20"/>
+        </w:rPr>
+        <w:t>Init_random</w:t>
+      </w:r>
+      <w:proofErr w:type="spellEnd"/>
+      <w:r>
+        <w:rPr>
+          <w:rFonts w:ascii="Courier New" w:eastAsia="Times New Roman" w:hAnsi="Courier New" w:cs="Courier New"/>
+          <w:color w:val="000000"/>
+          <w:sz w:val="20"/>
+          <w:szCs w:val="20"/>
+        </w:rPr>
+        <w:t xml:space="preserve">- False Dataset- </w:t>
+      </w:r>
+      <w:proofErr w:type="spellStart"/>
+      <w:r>
+        <w:rPr>
+          <w:rFonts w:ascii="Courier New" w:eastAsia="Times New Roman" w:hAnsi="Courier New" w:cs="Courier New"/>
+          <w:color w:val="000000"/>
+          <w:sz w:val="20"/>
+          <w:szCs w:val="20"/>
+        </w:rPr>
+        <w:t>krob</w:t>
+      </w:r>
+      <w:proofErr w:type="spellEnd"/>
+      <w:r>
+        <w:rPr>
+          <w:rFonts w:ascii="Courier New" w:eastAsia="Times New Roman" w:hAnsi="Courier New" w:cs="Courier New"/>
+          <w:color w:val="000000"/>
+          <w:sz w:val="20"/>
+          <w:szCs w:val="20"/>
+        </w:rPr>
+        <w:t>; time_mean:9.</w:t>
+      </w:r>
+      <w:proofErr w:type="gramStart"/>
+      <w:r>
+        <w:rPr>
+          <w:rFonts w:ascii="Courier New" w:eastAsia="Times New Roman" w:hAnsi="Courier New" w:cs="Courier New"/>
+          <w:color w:val="000000"/>
+          <w:sz w:val="20"/>
+          <w:szCs w:val="20"/>
+        </w:rPr>
+        <w:t>817365472316743,  time</w:t>
+      </w:r>
+      <w:proofErr w:type="gramEnd"/>
+      <w:r>
+        <w:rPr>
+          <w:rFonts w:ascii="Courier New" w:eastAsia="Times New Roman" w:hAnsi="Courier New" w:cs="Courier New"/>
+          <w:color w:val="000000"/>
+          <w:sz w:val="20"/>
+          <w:szCs w:val="20"/>
+        </w:rPr>
+        <w:t>_min:6.901214599609375, time_max:17.38796615600586, min:26469.27535176387, max:31221.44446398176, mean:28694.80210771059</w:t>
       </w:r>
     </w:p>
     <w:p>
@@ -1200,7 +3015,27 @@
           <w:sz w:val="20"/>
           <w:szCs w:val="20"/>
         </w:rPr>
-        <w:t xml:space="preserve">  0%|          | 0/100 [00:00&lt;?, ?it/s]</w:t>
+        <w:t xml:space="preserve">  0%|          | 0/100 [00:00</w:t>
+      </w:r>
+      <w:proofErr w:type="gramStart"/>
+      <w:r>
+        <w:rPr>
+          <w:rFonts w:ascii="Courier New" w:eastAsia="Times New Roman" w:hAnsi="Courier New" w:cs="Courier New"/>
+          <w:color w:val="000000"/>
+          <w:sz w:val="20"/>
+          <w:szCs w:val="20"/>
+        </w:rPr>
+        <w:t>&lt;?,</w:t>
+      </w:r>
+      <w:proofErr w:type="gramEnd"/>
+      <w:r>
+        <w:rPr>
+          <w:rFonts w:ascii="Courier New" w:eastAsia="Times New Roman" w:hAnsi="Courier New" w:cs="Courier New"/>
+          <w:color w:val="000000"/>
+          <w:sz w:val="20"/>
+          <w:szCs w:val="20"/>
+        </w:rPr>
+        <w:t xml:space="preserve"> ?it/s]</w:t>
       </w:r>
     </w:p>
     <w:p>
@@ -1233,15 +3068,6 @@
           <w:szCs w:val="20"/>
         </w:rPr>
       </w:pPr>
-      <w:r>
-        <w:rPr>
-          <w:rFonts w:ascii="Courier New" w:eastAsia="Times New Roman" w:hAnsi="Courier New" w:cs="Courier New"/>
-          <w:color w:val="000000"/>
-          <w:sz w:val="20"/>
-          <w:szCs w:val="20"/>
-        </w:rPr>
-        <w:t>Search- steep_search Switch- change_edges Init_random- False Dataset- krob; time_mean:76.51173939943314,  time_min:54.5276997089386, time_max:107.07022166252136, min:25876.007048396947, max:29983.523543183404, mean:28340.944838349806</w:t>
-      </w:r>
     </w:p>
     <w:p>
       <w:pPr>
@@ -1280,7 +3106,107 @@
           <w:sz w:val="20"/>
           <w:szCs w:val="20"/>
         </w:rPr>
-        <w:t>/usr/lib/python3/dist-packages/ipykernel_launcher.py:47: VisibleDeprecationWarning: Creating an ndarray from ragged nested sequences (which is a list-or-tuple of lists-or-tuples-or ndarrays with different lengths or shapes) is deprecated. If you meant to do this, you must specify 'dtype=object' when creating the ndarray</w:t>
+        <w:t xml:space="preserve">Search- </w:t>
+      </w:r>
+      <w:proofErr w:type="spellStart"/>
+      <w:r>
+        <w:rPr>
+          <w:rFonts w:ascii="Courier New" w:eastAsia="Times New Roman" w:hAnsi="Courier New" w:cs="Courier New"/>
+          <w:color w:val="000000"/>
+          <w:sz w:val="20"/>
+          <w:szCs w:val="20"/>
+        </w:rPr>
+        <w:t>steep_search</w:t>
+      </w:r>
+      <w:proofErr w:type="spellEnd"/>
+      <w:r>
+        <w:rPr>
+          <w:rFonts w:ascii="Courier New" w:eastAsia="Times New Roman" w:hAnsi="Courier New" w:cs="Courier New"/>
+          <w:color w:val="000000"/>
+          <w:sz w:val="20"/>
+          <w:szCs w:val="20"/>
+        </w:rPr>
+        <w:t xml:space="preserve"> Switch- </w:t>
+      </w:r>
+      <w:proofErr w:type="spellStart"/>
+      <w:r>
+        <w:rPr>
+          <w:rFonts w:ascii="Courier New" w:eastAsia="Times New Roman" w:hAnsi="Courier New" w:cs="Courier New"/>
+          <w:color w:val="000000"/>
+          <w:sz w:val="20"/>
+          <w:szCs w:val="20"/>
+        </w:rPr>
+        <w:t>change_edges</w:t>
+      </w:r>
+      <w:proofErr w:type="spellEnd"/>
+      <w:r>
+        <w:rPr>
+          <w:rFonts w:ascii="Courier New" w:eastAsia="Times New Roman" w:hAnsi="Courier New" w:cs="Courier New"/>
+          <w:color w:val="000000"/>
+          <w:sz w:val="20"/>
+          <w:szCs w:val="20"/>
+        </w:rPr>
+        <w:t xml:space="preserve"> </w:t>
+      </w:r>
+      <w:proofErr w:type="spellStart"/>
+      <w:r>
+        <w:rPr>
+          <w:rFonts w:ascii="Courier New" w:eastAsia="Times New Roman" w:hAnsi="Courier New" w:cs="Courier New"/>
+          <w:color w:val="000000"/>
+          <w:sz w:val="20"/>
+          <w:szCs w:val="20"/>
+        </w:rPr>
+        <w:t>Init_random</w:t>
+      </w:r>
+      <w:proofErr w:type="spellEnd"/>
+      <w:r>
+        <w:rPr>
+          <w:rFonts w:ascii="Courier New" w:eastAsia="Times New Roman" w:hAnsi="Courier New" w:cs="Courier New"/>
+          <w:color w:val="000000"/>
+          <w:sz w:val="20"/>
+          <w:szCs w:val="20"/>
+        </w:rPr>
+        <w:t xml:space="preserve">- False Dataset- </w:t>
+      </w:r>
+      <w:proofErr w:type="spellStart"/>
+      <w:r>
+        <w:rPr>
+          <w:rFonts w:ascii="Courier New" w:eastAsia="Times New Roman" w:hAnsi="Courier New" w:cs="Courier New"/>
+          <w:color w:val="000000"/>
+          <w:sz w:val="20"/>
+          <w:szCs w:val="20"/>
+        </w:rPr>
+        <w:t>krob</w:t>
+      </w:r>
+      <w:proofErr w:type="spellEnd"/>
+      <w:r>
+        <w:rPr>
+          <w:rFonts w:ascii="Courier New" w:eastAsia="Times New Roman" w:hAnsi="Courier New" w:cs="Courier New"/>
+          <w:color w:val="000000"/>
+          <w:sz w:val="20"/>
+          <w:szCs w:val="20"/>
+        </w:rPr>
+        <w:t>; time_mean:76.</w:t>
+      </w:r>
+      <w:proofErr w:type="gramStart"/>
+      <w:r>
+        <w:rPr>
+          <w:rFonts w:ascii="Courier New" w:eastAsia="Times New Roman" w:hAnsi="Courier New" w:cs="Courier New"/>
+          <w:color w:val="000000"/>
+          <w:sz w:val="20"/>
+          <w:szCs w:val="20"/>
+        </w:rPr>
+        <w:t>51173939943314,  time</w:t>
+      </w:r>
+      <w:proofErr w:type="gramEnd"/>
+      <w:r>
+        <w:rPr>
+          <w:rFonts w:ascii="Courier New" w:eastAsia="Times New Roman" w:hAnsi="Courier New" w:cs="Courier New"/>
+          <w:color w:val="000000"/>
+          <w:sz w:val="20"/>
+          <w:szCs w:val="20"/>
+        </w:rPr>
+        <w:t>_min:54.5276997089386, time_max:107.07022166252136, min:25876.007048396947, max:29983.523543183404, mean:28340.944838349806</w:t>
       </w:r>
     </w:p>
     <w:p>
@@ -1313,15 +3239,6 @@
           <w:szCs w:val="20"/>
         </w:rPr>
       </w:pPr>
-      <w:r>
-        <w:rPr>
-          <w:rFonts w:ascii="Courier New" w:eastAsia="Times New Roman" w:hAnsi="Courier New" w:cs="Courier New"/>
-          <w:color w:val="000000"/>
-          <w:sz w:val="20"/>
-          <w:szCs w:val="20"/>
-        </w:rPr>
-        <w:t>100%|██████████| 100/100 [18:46&lt;00:00, 11.27s/it]</w:t>
-      </w:r>
     </w:p>
     <w:p>
       <w:pPr>
@@ -1360,18 +3277,159 @@
           <w:sz w:val="20"/>
           <w:szCs w:val="20"/>
         </w:rPr>
-        <w:t>Search- greedy_search Switch- change_vertices Init_random- False Dataset- krob; time_mean:11.266887738704682,  time_min:6.852602243423462, time_max:22.008</w:t>
-      </w:r>
-      <w:r>
-        <w:rPr>
-          <w:rFonts w:ascii="Courier New" w:eastAsia="Times New Roman" w:hAnsi="Courier New" w:cs="Courier New"/>
-          <w:color w:val="000000"/>
-          <w:sz w:val="20"/>
-          <w:szCs w:val="20"/>
-        </w:rPr>
-        <w:lastRenderedPageBreak/>
-        <w:t>16249847412, min:33127.07660103998, max:49132.21349158842, mean:41322.23993866614</w:t>
-      </w:r>
+        <w:t>/</w:t>
+      </w:r>
+      <w:proofErr w:type="spellStart"/>
+      <w:r>
+        <w:rPr>
+          <w:rFonts w:ascii="Courier New" w:eastAsia="Times New Roman" w:hAnsi="Courier New" w:cs="Courier New"/>
+          <w:color w:val="000000"/>
+          <w:sz w:val="20"/>
+          <w:szCs w:val="20"/>
+        </w:rPr>
+        <w:t>usr</w:t>
+      </w:r>
+      <w:proofErr w:type="spellEnd"/>
+      <w:r>
+        <w:rPr>
+          <w:rFonts w:ascii="Courier New" w:eastAsia="Times New Roman" w:hAnsi="Courier New" w:cs="Courier New"/>
+          <w:color w:val="000000"/>
+          <w:sz w:val="20"/>
+          <w:szCs w:val="20"/>
+        </w:rPr>
+        <w:t>/lib/python3/</w:t>
+      </w:r>
+      <w:proofErr w:type="spellStart"/>
+      <w:r>
+        <w:rPr>
+          <w:rFonts w:ascii="Courier New" w:eastAsia="Times New Roman" w:hAnsi="Courier New" w:cs="Courier New"/>
+          <w:color w:val="000000"/>
+          <w:sz w:val="20"/>
+          <w:szCs w:val="20"/>
+        </w:rPr>
+        <w:t>dist</w:t>
+      </w:r>
+      <w:proofErr w:type="spellEnd"/>
+      <w:r>
+        <w:rPr>
+          <w:rFonts w:ascii="Courier New" w:eastAsia="Times New Roman" w:hAnsi="Courier New" w:cs="Courier New"/>
+          <w:color w:val="000000"/>
+          <w:sz w:val="20"/>
+          <w:szCs w:val="20"/>
+        </w:rPr>
+        <w:t xml:space="preserve">-packages/ipykernel_launcher.py:47: </w:t>
+      </w:r>
+      <w:proofErr w:type="spellStart"/>
+      <w:r>
+        <w:rPr>
+          <w:rFonts w:ascii="Courier New" w:eastAsia="Times New Roman" w:hAnsi="Courier New" w:cs="Courier New"/>
+          <w:color w:val="000000"/>
+          <w:sz w:val="20"/>
+          <w:szCs w:val="20"/>
+        </w:rPr>
+        <w:t>VisibleDeprecationWarning</w:t>
+      </w:r>
+      <w:proofErr w:type="spellEnd"/>
+      <w:r>
+        <w:rPr>
+          <w:rFonts w:ascii="Courier New" w:eastAsia="Times New Roman" w:hAnsi="Courier New" w:cs="Courier New"/>
+          <w:color w:val="000000"/>
+          <w:sz w:val="20"/>
+          <w:szCs w:val="20"/>
+        </w:rPr>
+        <w:t xml:space="preserve">: Creating </w:t>
+      </w:r>
+      <w:proofErr w:type="gramStart"/>
+      <w:r>
+        <w:rPr>
+          <w:rFonts w:ascii="Courier New" w:eastAsia="Times New Roman" w:hAnsi="Courier New" w:cs="Courier New"/>
+          <w:color w:val="000000"/>
+          <w:sz w:val="20"/>
+          <w:szCs w:val="20"/>
+        </w:rPr>
+        <w:t>an</w:t>
+      </w:r>
+      <w:proofErr w:type="gramEnd"/>
+      <w:r>
+        <w:rPr>
+          <w:rFonts w:ascii="Courier New" w:eastAsia="Times New Roman" w:hAnsi="Courier New" w:cs="Courier New"/>
+          <w:color w:val="000000"/>
+          <w:sz w:val="20"/>
+          <w:szCs w:val="20"/>
+        </w:rPr>
+        <w:t xml:space="preserve"> </w:t>
+      </w:r>
+      <w:proofErr w:type="spellStart"/>
+      <w:r>
+        <w:rPr>
+          <w:rFonts w:ascii="Courier New" w:eastAsia="Times New Roman" w:hAnsi="Courier New" w:cs="Courier New"/>
+          <w:color w:val="000000"/>
+          <w:sz w:val="20"/>
+          <w:szCs w:val="20"/>
+        </w:rPr>
+        <w:t>ndarray</w:t>
+      </w:r>
+      <w:proofErr w:type="spellEnd"/>
+      <w:r>
+        <w:rPr>
+          <w:rFonts w:ascii="Courier New" w:eastAsia="Times New Roman" w:hAnsi="Courier New" w:cs="Courier New"/>
+          <w:color w:val="000000"/>
+          <w:sz w:val="20"/>
+          <w:szCs w:val="20"/>
+        </w:rPr>
+        <w:t xml:space="preserve"> from ragged nested sequences (which is a list-or-tuple of lists-or-tuples-or </w:t>
+      </w:r>
+      <w:proofErr w:type="spellStart"/>
+      <w:r>
+        <w:rPr>
+          <w:rFonts w:ascii="Courier New" w:eastAsia="Times New Roman" w:hAnsi="Courier New" w:cs="Courier New"/>
+          <w:color w:val="000000"/>
+          <w:sz w:val="20"/>
+          <w:szCs w:val="20"/>
+        </w:rPr>
+        <w:t>ndarrays</w:t>
+      </w:r>
+      <w:proofErr w:type="spellEnd"/>
+      <w:r>
+        <w:rPr>
+          <w:rFonts w:ascii="Courier New" w:eastAsia="Times New Roman" w:hAnsi="Courier New" w:cs="Courier New"/>
+          <w:color w:val="000000"/>
+          <w:sz w:val="20"/>
+          <w:szCs w:val="20"/>
+        </w:rPr>
+        <w:t xml:space="preserve"> with different lengths or shapes) is deprecated. If you meant to do this, you must specify '</w:t>
+      </w:r>
+      <w:proofErr w:type="spellStart"/>
+      <w:r>
+        <w:rPr>
+          <w:rFonts w:ascii="Courier New" w:eastAsia="Times New Roman" w:hAnsi="Courier New" w:cs="Courier New"/>
+          <w:color w:val="000000"/>
+          <w:sz w:val="20"/>
+          <w:szCs w:val="20"/>
+        </w:rPr>
+        <w:t>dtype</w:t>
+      </w:r>
+      <w:proofErr w:type="spellEnd"/>
+      <w:r>
+        <w:rPr>
+          <w:rFonts w:ascii="Courier New" w:eastAsia="Times New Roman" w:hAnsi="Courier New" w:cs="Courier New"/>
+          <w:color w:val="000000"/>
+          <w:sz w:val="20"/>
+          <w:szCs w:val="20"/>
+        </w:rPr>
+        <w:t xml:space="preserve">=object' when creating the </w:t>
+      </w:r>
+      <w:proofErr w:type="spellStart"/>
+      <w:r>
+        <w:rPr>
+          <w:rFonts w:ascii="Courier New" w:eastAsia="Times New Roman" w:hAnsi="Courier New" w:cs="Courier New"/>
+          <w:color w:val="000000"/>
+          <w:sz w:val="20"/>
+          <w:szCs w:val="20"/>
+        </w:rPr>
+        <w:t>ndarray</w:t>
+      </w:r>
+      <w:proofErr w:type="spellEnd"/>
     </w:p>
     <w:p>
       <w:pPr>
@@ -1410,7 +3468,7 @@
           <w:sz w:val="20"/>
           <w:szCs w:val="20"/>
         </w:rPr>
-        <w:t xml:space="preserve">100%|██████████| 100/100 [2:10:09&lt;00:00, 78.09s/it] </w:t>
+        <w:t>100%|██████████| 100/100 [18:46&lt;00:00, 11.27s/it]</w:t>
       </w:r>
     </w:p>
     <w:p>
@@ -1450,7 +3508,108 @@
           <w:sz w:val="20"/>
           <w:szCs w:val="20"/>
         </w:rPr>
-        <w:t xml:space="preserve">  0%|          | 0/100 [00:00&lt;?, ?it/s]/usr/lib/python3/dist-packages/ipykernel_launcher.py:47: VisibleDeprecationWarning: Creating an ndarray from ragged nested sequences (which is a list-or-tuple of lists-or-tuples-or ndarrays with different lengths or shapes) is deprecated. If you meant to do this, you must specify 'dtype=object' when creating the ndarray</w:t>
+        <w:lastRenderedPageBreak/>
+        <w:t xml:space="preserve">Search- </w:t>
+      </w:r>
+      <w:proofErr w:type="spellStart"/>
+      <w:r>
+        <w:rPr>
+          <w:rFonts w:ascii="Courier New" w:eastAsia="Times New Roman" w:hAnsi="Courier New" w:cs="Courier New"/>
+          <w:color w:val="000000"/>
+          <w:sz w:val="20"/>
+          <w:szCs w:val="20"/>
+        </w:rPr>
+        <w:t>greedy_search</w:t>
+      </w:r>
+      <w:proofErr w:type="spellEnd"/>
+      <w:r>
+        <w:rPr>
+          <w:rFonts w:ascii="Courier New" w:eastAsia="Times New Roman" w:hAnsi="Courier New" w:cs="Courier New"/>
+          <w:color w:val="000000"/>
+          <w:sz w:val="20"/>
+          <w:szCs w:val="20"/>
+        </w:rPr>
+        <w:t xml:space="preserve"> Switch- </w:t>
+      </w:r>
+      <w:proofErr w:type="spellStart"/>
+      <w:r>
+        <w:rPr>
+          <w:rFonts w:ascii="Courier New" w:eastAsia="Times New Roman" w:hAnsi="Courier New" w:cs="Courier New"/>
+          <w:color w:val="000000"/>
+          <w:sz w:val="20"/>
+          <w:szCs w:val="20"/>
+        </w:rPr>
+        <w:t>change_vertices</w:t>
+      </w:r>
+      <w:proofErr w:type="spellEnd"/>
+      <w:r>
+        <w:rPr>
+          <w:rFonts w:ascii="Courier New" w:eastAsia="Times New Roman" w:hAnsi="Courier New" w:cs="Courier New"/>
+          <w:color w:val="000000"/>
+          <w:sz w:val="20"/>
+          <w:szCs w:val="20"/>
+        </w:rPr>
+        <w:t xml:space="preserve"> </w:t>
+      </w:r>
+      <w:proofErr w:type="spellStart"/>
+      <w:r>
+        <w:rPr>
+          <w:rFonts w:ascii="Courier New" w:eastAsia="Times New Roman" w:hAnsi="Courier New" w:cs="Courier New"/>
+          <w:color w:val="000000"/>
+          <w:sz w:val="20"/>
+          <w:szCs w:val="20"/>
+        </w:rPr>
+        <w:t>Init_random</w:t>
+      </w:r>
+      <w:proofErr w:type="spellEnd"/>
+      <w:r>
+        <w:rPr>
+          <w:rFonts w:ascii="Courier New" w:eastAsia="Times New Roman" w:hAnsi="Courier New" w:cs="Courier New"/>
+          <w:color w:val="000000"/>
+          <w:sz w:val="20"/>
+          <w:szCs w:val="20"/>
+        </w:rPr>
+        <w:t xml:space="preserve">- False Dataset- </w:t>
+      </w:r>
+      <w:proofErr w:type="spellStart"/>
+      <w:r>
+        <w:rPr>
+          <w:rFonts w:ascii="Courier New" w:eastAsia="Times New Roman" w:hAnsi="Courier New" w:cs="Courier New"/>
+          <w:color w:val="000000"/>
+          <w:sz w:val="20"/>
+          <w:szCs w:val="20"/>
+        </w:rPr>
+        <w:t>krob</w:t>
+      </w:r>
+      <w:proofErr w:type="spellEnd"/>
+      <w:r>
+        <w:rPr>
+          <w:rFonts w:ascii="Courier New" w:eastAsia="Times New Roman" w:hAnsi="Courier New" w:cs="Courier New"/>
+          <w:color w:val="000000"/>
+          <w:sz w:val="20"/>
+          <w:szCs w:val="20"/>
+        </w:rPr>
+        <w:t>; time_mean:11.</w:t>
+      </w:r>
+      <w:proofErr w:type="gramStart"/>
+      <w:r>
+        <w:rPr>
+          <w:rFonts w:ascii="Courier New" w:eastAsia="Times New Roman" w:hAnsi="Courier New" w:cs="Courier New"/>
+          <w:color w:val="000000"/>
+          <w:sz w:val="20"/>
+          <w:szCs w:val="20"/>
+        </w:rPr>
+        <w:t>266887738704682,  time</w:t>
+      </w:r>
+      <w:proofErr w:type="gramEnd"/>
+      <w:r>
+        <w:rPr>
+          <w:rFonts w:ascii="Courier New" w:eastAsia="Times New Roman" w:hAnsi="Courier New" w:cs="Courier New"/>
+          <w:color w:val="000000"/>
+          <w:sz w:val="20"/>
+          <w:szCs w:val="20"/>
+        </w:rPr>
+        <w:t>_min:6.852602243423462, time_max:22.00816249847412, min:33127.07660103998, max:49132.21349158842, mean:41322.23993866614</w:t>
       </w:r>
     </w:p>
     <w:p>
@@ -1490,7 +3649,7 @@
           <w:sz w:val="20"/>
           <w:szCs w:val="20"/>
         </w:rPr>
-        <w:t>Search- steep_search Switch- change_vertices Init_random- False Dataset- krob; time_mean:78.09395537853241,  time_min:55.18137574195862, time_max:109.87416434288025, min:32666.80751616191, max:51554.82485180922, mean:41858.66745576601</w:t>
+        <w:t xml:space="preserve">100%|██████████| 100/100 [2:10:09&lt;00:00, 78.09s/it] </w:t>
       </w:r>
     </w:p>
     <w:p>
@@ -1530,8 +3689,159 @@
           <w:sz w:val="20"/>
           <w:szCs w:val="20"/>
         </w:rPr>
-        <w:t>100%|██████████| 100/100 [14:48&lt;00:00,  8.88s/it]</w:t>
-      </w:r>
+        <w:t xml:space="preserve">  0%|          | 0/100 [00:00</w:t>
+      </w:r>
+      <w:proofErr w:type="gramStart"/>
+      <w:r>
+        <w:rPr>
+          <w:rFonts w:ascii="Courier New" w:eastAsia="Times New Roman" w:hAnsi="Courier New" w:cs="Courier New"/>
+          <w:color w:val="000000"/>
+          <w:sz w:val="20"/>
+          <w:szCs w:val="20"/>
+        </w:rPr>
+        <w:t>&lt;?,</w:t>
+      </w:r>
+      <w:proofErr w:type="gramEnd"/>
+      <w:r>
+        <w:rPr>
+          <w:rFonts w:ascii="Courier New" w:eastAsia="Times New Roman" w:hAnsi="Courier New" w:cs="Courier New"/>
+          <w:color w:val="000000"/>
+          <w:sz w:val="20"/>
+          <w:szCs w:val="20"/>
+        </w:rPr>
+        <w:t xml:space="preserve"> ?it/s]/</w:t>
+      </w:r>
+      <w:proofErr w:type="spellStart"/>
+      <w:r>
+        <w:rPr>
+          <w:rFonts w:ascii="Courier New" w:eastAsia="Times New Roman" w:hAnsi="Courier New" w:cs="Courier New"/>
+          <w:color w:val="000000"/>
+          <w:sz w:val="20"/>
+          <w:szCs w:val="20"/>
+        </w:rPr>
+        <w:t>usr</w:t>
+      </w:r>
+      <w:proofErr w:type="spellEnd"/>
+      <w:r>
+        <w:rPr>
+          <w:rFonts w:ascii="Courier New" w:eastAsia="Times New Roman" w:hAnsi="Courier New" w:cs="Courier New"/>
+          <w:color w:val="000000"/>
+          <w:sz w:val="20"/>
+          <w:szCs w:val="20"/>
+        </w:rPr>
+        <w:t>/lib/python3/</w:t>
+      </w:r>
+      <w:proofErr w:type="spellStart"/>
+      <w:r>
+        <w:rPr>
+          <w:rFonts w:ascii="Courier New" w:eastAsia="Times New Roman" w:hAnsi="Courier New" w:cs="Courier New"/>
+          <w:color w:val="000000"/>
+          <w:sz w:val="20"/>
+          <w:szCs w:val="20"/>
+        </w:rPr>
+        <w:t>dist</w:t>
+      </w:r>
+      <w:proofErr w:type="spellEnd"/>
+      <w:r>
+        <w:rPr>
+          <w:rFonts w:ascii="Courier New" w:eastAsia="Times New Roman" w:hAnsi="Courier New" w:cs="Courier New"/>
+          <w:color w:val="000000"/>
+          <w:sz w:val="20"/>
+          <w:szCs w:val="20"/>
+        </w:rPr>
+        <w:t xml:space="preserve">-packages/ipykernel_launcher.py:47: </w:t>
+      </w:r>
+      <w:proofErr w:type="spellStart"/>
+      <w:r>
+        <w:rPr>
+          <w:rFonts w:ascii="Courier New" w:eastAsia="Times New Roman" w:hAnsi="Courier New" w:cs="Courier New"/>
+          <w:color w:val="000000"/>
+          <w:sz w:val="20"/>
+          <w:szCs w:val="20"/>
+        </w:rPr>
+        <w:t>VisibleDeprecationWarning</w:t>
+      </w:r>
+      <w:proofErr w:type="spellEnd"/>
+      <w:r>
+        <w:rPr>
+          <w:rFonts w:ascii="Courier New" w:eastAsia="Times New Roman" w:hAnsi="Courier New" w:cs="Courier New"/>
+          <w:color w:val="000000"/>
+          <w:sz w:val="20"/>
+          <w:szCs w:val="20"/>
+        </w:rPr>
+        <w:t xml:space="preserve">: Creating an </w:t>
+      </w:r>
+      <w:proofErr w:type="spellStart"/>
+      <w:r>
+        <w:rPr>
+          <w:rFonts w:ascii="Courier New" w:eastAsia="Times New Roman" w:hAnsi="Courier New" w:cs="Courier New"/>
+          <w:color w:val="000000"/>
+          <w:sz w:val="20"/>
+          <w:szCs w:val="20"/>
+        </w:rPr>
+        <w:t>ndarray</w:t>
+      </w:r>
+      <w:proofErr w:type="spellEnd"/>
+      <w:r>
+        <w:rPr>
+          <w:rFonts w:ascii="Courier New" w:eastAsia="Times New Roman" w:hAnsi="Courier New" w:cs="Courier New"/>
+          <w:color w:val="000000"/>
+          <w:sz w:val="20"/>
+          <w:szCs w:val="20"/>
+        </w:rPr>
+        <w:t xml:space="preserve"> from ragged nested sequences (which is a list-or-tuple of lists-or-tuples-or </w:t>
+      </w:r>
+      <w:proofErr w:type="spellStart"/>
+      <w:r>
+        <w:rPr>
+          <w:rFonts w:ascii="Courier New" w:eastAsia="Times New Roman" w:hAnsi="Courier New" w:cs="Courier New"/>
+          <w:color w:val="000000"/>
+          <w:sz w:val="20"/>
+          <w:szCs w:val="20"/>
+        </w:rPr>
+        <w:t>ndarrays</w:t>
+      </w:r>
+      <w:proofErr w:type="spellEnd"/>
+      <w:r>
+        <w:rPr>
+          <w:rFonts w:ascii="Courier New" w:eastAsia="Times New Roman" w:hAnsi="Courier New" w:cs="Courier New"/>
+          <w:color w:val="000000"/>
+          <w:sz w:val="20"/>
+          <w:szCs w:val="20"/>
+        </w:rPr>
+        <w:t xml:space="preserve"> with different lengths or shapes) is deprecated. If you meant to do this, you must specify '</w:t>
+      </w:r>
+      <w:proofErr w:type="spellStart"/>
+      <w:r>
+        <w:rPr>
+          <w:rFonts w:ascii="Courier New" w:eastAsia="Times New Roman" w:hAnsi="Courier New" w:cs="Courier New"/>
+          <w:color w:val="000000"/>
+          <w:sz w:val="20"/>
+          <w:szCs w:val="20"/>
+        </w:rPr>
+        <w:t>dtype</w:t>
+      </w:r>
+      <w:proofErr w:type="spellEnd"/>
+      <w:r>
+        <w:rPr>
+          <w:rFonts w:ascii="Courier New" w:eastAsia="Times New Roman" w:hAnsi="Courier New" w:cs="Courier New"/>
+          <w:color w:val="000000"/>
+          <w:sz w:val="20"/>
+          <w:szCs w:val="20"/>
+        </w:rPr>
+        <w:t xml:space="preserve">=object' when creating the </w:t>
+      </w:r>
+      <w:proofErr w:type="spellStart"/>
+      <w:r>
+        <w:rPr>
+          <w:rFonts w:ascii="Courier New" w:eastAsia="Times New Roman" w:hAnsi="Courier New" w:cs="Courier New"/>
+          <w:color w:val="000000"/>
+          <w:sz w:val="20"/>
+          <w:szCs w:val="20"/>
+        </w:rPr>
+        <w:t>ndarray</w:t>
+      </w:r>
+      <w:proofErr w:type="spellEnd"/>
     </w:p>
     <w:p>
       <w:pPr>
@@ -1570,7 +3880,107 @@
           <w:sz w:val="20"/>
           <w:szCs w:val="20"/>
         </w:rPr>
-        <w:t xml:space="preserve">  0%|          | 0/100 [00:00&lt;?, ?it/s]</w:t>
+        <w:t xml:space="preserve">Search- </w:t>
+      </w:r>
+      <w:proofErr w:type="spellStart"/>
+      <w:r>
+        <w:rPr>
+          <w:rFonts w:ascii="Courier New" w:eastAsia="Times New Roman" w:hAnsi="Courier New" w:cs="Courier New"/>
+          <w:color w:val="000000"/>
+          <w:sz w:val="20"/>
+          <w:szCs w:val="20"/>
+        </w:rPr>
+        <w:t>steep_search</w:t>
+      </w:r>
+      <w:proofErr w:type="spellEnd"/>
+      <w:r>
+        <w:rPr>
+          <w:rFonts w:ascii="Courier New" w:eastAsia="Times New Roman" w:hAnsi="Courier New" w:cs="Courier New"/>
+          <w:color w:val="000000"/>
+          <w:sz w:val="20"/>
+          <w:szCs w:val="20"/>
+        </w:rPr>
+        <w:t xml:space="preserve"> Switch- </w:t>
+      </w:r>
+      <w:proofErr w:type="spellStart"/>
+      <w:r>
+        <w:rPr>
+          <w:rFonts w:ascii="Courier New" w:eastAsia="Times New Roman" w:hAnsi="Courier New" w:cs="Courier New"/>
+          <w:color w:val="000000"/>
+          <w:sz w:val="20"/>
+          <w:szCs w:val="20"/>
+        </w:rPr>
+        <w:t>change_vertices</w:t>
+      </w:r>
+      <w:proofErr w:type="spellEnd"/>
+      <w:r>
+        <w:rPr>
+          <w:rFonts w:ascii="Courier New" w:eastAsia="Times New Roman" w:hAnsi="Courier New" w:cs="Courier New"/>
+          <w:color w:val="000000"/>
+          <w:sz w:val="20"/>
+          <w:szCs w:val="20"/>
+        </w:rPr>
+        <w:t xml:space="preserve"> </w:t>
+      </w:r>
+      <w:proofErr w:type="spellStart"/>
+      <w:r>
+        <w:rPr>
+          <w:rFonts w:ascii="Courier New" w:eastAsia="Times New Roman" w:hAnsi="Courier New" w:cs="Courier New"/>
+          <w:color w:val="000000"/>
+          <w:sz w:val="20"/>
+          <w:szCs w:val="20"/>
+        </w:rPr>
+        <w:t>Init_random</w:t>
+      </w:r>
+      <w:proofErr w:type="spellEnd"/>
+      <w:r>
+        <w:rPr>
+          <w:rFonts w:ascii="Courier New" w:eastAsia="Times New Roman" w:hAnsi="Courier New" w:cs="Courier New"/>
+          <w:color w:val="000000"/>
+          <w:sz w:val="20"/>
+          <w:szCs w:val="20"/>
+        </w:rPr>
+        <w:t xml:space="preserve">- False Dataset- </w:t>
+      </w:r>
+      <w:proofErr w:type="spellStart"/>
+      <w:r>
+        <w:rPr>
+          <w:rFonts w:ascii="Courier New" w:eastAsia="Times New Roman" w:hAnsi="Courier New" w:cs="Courier New"/>
+          <w:color w:val="000000"/>
+          <w:sz w:val="20"/>
+          <w:szCs w:val="20"/>
+        </w:rPr>
+        <w:t>krob</w:t>
+      </w:r>
+      <w:proofErr w:type="spellEnd"/>
+      <w:r>
+        <w:rPr>
+          <w:rFonts w:ascii="Courier New" w:eastAsia="Times New Roman" w:hAnsi="Courier New" w:cs="Courier New"/>
+          <w:color w:val="000000"/>
+          <w:sz w:val="20"/>
+          <w:szCs w:val="20"/>
+        </w:rPr>
+        <w:t>; time_mean:78.</w:t>
+      </w:r>
+      <w:proofErr w:type="gramStart"/>
+      <w:r>
+        <w:rPr>
+          <w:rFonts w:ascii="Courier New" w:eastAsia="Times New Roman" w:hAnsi="Courier New" w:cs="Courier New"/>
+          <w:color w:val="000000"/>
+          <w:sz w:val="20"/>
+          <w:szCs w:val="20"/>
+        </w:rPr>
+        <w:t>09395537853241,  time</w:t>
+      </w:r>
+      <w:proofErr w:type="gramEnd"/>
+      <w:r>
+        <w:rPr>
+          <w:rFonts w:ascii="Courier New" w:eastAsia="Times New Roman" w:hAnsi="Courier New" w:cs="Courier New"/>
+          <w:color w:val="000000"/>
+          <w:sz w:val="20"/>
+          <w:szCs w:val="20"/>
+        </w:rPr>
+        <w:t>_min:55.18137574195862, time_max:109.87416434288025, min:32666.80751616191, max:51554.82485180922, mean:41858.66745576601</w:t>
       </w:r>
     </w:p>
     <w:p>
@@ -1610,7 +4020,27 @@
           <w:sz w:val="20"/>
           <w:szCs w:val="20"/>
         </w:rPr>
-        <w:t>Search- greedy_search Switch- change_edges Init_random- True Dataset- krob; time_mean:8.883990857601166,  time_min:6.682201623916626, time_max:14.618911981582642, min:25761.112154716735, max:30429.218803648437, mean:28490.491630682733</w:t>
+        <w:t>100%|██████████| 100/100 [14:48&lt;00:00</w:t>
+      </w:r>
+      <w:proofErr w:type="gramStart"/>
+      <w:r>
+        <w:rPr>
+          <w:rFonts w:ascii="Courier New" w:eastAsia="Times New Roman" w:hAnsi="Courier New" w:cs="Courier New"/>
+          <w:color w:val="000000"/>
+          <w:sz w:val="20"/>
+          <w:szCs w:val="20"/>
+        </w:rPr>
+        <w:t>,  8.88s</w:t>
+      </w:r>
+      <w:proofErr w:type="gramEnd"/>
+      <w:r>
+        <w:rPr>
+          <w:rFonts w:ascii="Courier New" w:eastAsia="Times New Roman" w:hAnsi="Courier New" w:cs="Courier New"/>
+          <w:color w:val="000000"/>
+          <w:sz w:val="20"/>
+          <w:szCs w:val="20"/>
+        </w:rPr>
+        <w:t>/it]</w:t>
       </w:r>
     </w:p>
     <w:p>
@@ -1650,7 +4080,27 @@
           <w:sz w:val="20"/>
           <w:szCs w:val="20"/>
         </w:rPr>
-        <w:t>100%|██████████| 100/100 [1:56:46&lt;00:00, 70.07s/it]</w:t>
+        <w:t xml:space="preserve">  0%|          | 0/100 [00:00</w:t>
+      </w:r>
+      <w:proofErr w:type="gramStart"/>
+      <w:r>
+        <w:rPr>
+          <w:rFonts w:ascii="Courier New" w:eastAsia="Times New Roman" w:hAnsi="Courier New" w:cs="Courier New"/>
+          <w:color w:val="000000"/>
+          <w:sz w:val="20"/>
+          <w:szCs w:val="20"/>
+        </w:rPr>
+        <w:t>&lt;?,</w:t>
+      </w:r>
+      <w:proofErr w:type="gramEnd"/>
+      <w:r>
+        <w:rPr>
+          <w:rFonts w:ascii="Courier New" w:eastAsia="Times New Roman" w:hAnsi="Courier New" w:cs="Courier New"/>
+          <w:color w:val="000000"/>
+          <w:sz w:val="20"/>
+          <w:szCs w:val="20"/>
+        </w:rPr>
+        <w:t xml:space="preserve"> ?it/s]</w:t>
       </w:r>
     </w:p>
     <w:p>
@@ -1690,7 +4140,107 @@
           <w:sz w:val="20"/>
           <w:szCs w:val="20"/>
         </w:rPr>
-        <w:t xml:space="preserve">  0%|          | 0/100 [00:00&lt;?, ?it/s]/usr/lib/python3/dist-packages/ipykernel_launcher.py:47: VisibleDeprecationWarning: Creating an ndarray from ragged nested sequences (which is a list-or-tuple of lists-or-tuples-or ndarrays with different lengths or shapes) is deprecated. If you meant to do this, you must specify 'dtype=object' when creating the ndarray</w:t>
+        <w:t xml:space="preserve">Search- </w:t>
+      </w:r>
+      <w:proofErr w:type="spellStart"/>
+      <w:r>
+        <w:rPr>
+          <w:rFonts w:ascii="Courier New" w:eastAsia="Times New Roman" w:hAnsi="Courier New" w:cs="Courier New"/>
+          <w:color w:val="000000"/>
+          <w:sz w:val="20"/>
+          <w:szCs w:val="20"/>
+        </w:rPr>
+        <w:t>greedy_search</w:t>
+      </w:r>
+      <w:proofErr w:type="spellEnd"/>
+      <w:r>
+        <w:rPr>
+          <w:rFonts w:ascii="Courier New" w:eastAsia="Times New Roman" w:hAnsi="Courier New" w:cs="Courier New"/>
+          <w:color w:val="000000"/>
+          <w:sz w:val="20"/>
+          <w:szCs w:val="20"/>
+        </w:rPr>
+        <w:t xml:space="preserve"> Switch- </w:t>
+      </w:r>
+      <w:proofErr w:type="spellStart"/>
+      <w:r>
+        <w:rPr>
+          <w:rFonts w:ascii="Courier New" w:eastAsia="Times New Roman" w:hAnsi="Courier New" w:cs="Courier New"/>
+          <w:color w:val="000000"/>
+          <w:sz w:val="20"/>
+          <w:szCs w:val="20"/>
+        </w:rPr>
+        <w:t>change_edges</w:t>
+      </w:r>
+      <w:proofErr w:type="spellEnd"/>
+      <w:r>
+        <w:rPr>
+          <w:rFonts w:ascii="Courier New" w:eastAsia="Times New Roman" w:hAnsi="Courier New" w:cs="Courier New"/>
+          <w:color w:val="000000"/>
+          <w:sz w:val="20"/>
+          <w:szCs w:val="20"/>
+        </w:rPr>
+        <w:t xml:space="preserve"> </w:t>
+      </w:r>
+      <w:proofErr w:type="spellStart"/>
+      <w:r>
+        <w:rPr>
+          <w:rFonts w:ascii="Courier New" w:eastAsia="Times New Roman" w:hAnsi="Courier New" w:cs="Courier New"/>
+          <w:color w:val="000000"/>
+          <w:sz w:val="20"/>
+          <w:szCs w:val="20"/>
+        </w:rPr>
+        <w:t>Init_random</w:t>
+      </w:r>
+      <w:proofErr w:type="spellEnd"/>
+      <w:r>
+        <w:rPr>
+          <w:rFonts w:ascii="Courier New" w:eastAsia="Times New Roman" w:hAnsi="Courier New" w:cs="Courier New"/>
+          <w:color w:val="000000"/>
+          <w:sz w:val="20"/>
+          <w:szCs w:val="20"/>
+        </w:rPr>
+        <w:t xml:space="preserve">- True Dataset- </w:t>
+      </w:r>
+      <w:proofErr w:type="spellStart"/>
+      <w:r>
+        <w:rPr>
+          <w:rFonts w:ascii="Courier New" w:eastAsia="Times New Roman" w:hAnsi="Courier New" w:cs="Courier New"/>
+          <w:color w:val="000000"/>
+          <w:sz w:val="20"/>
+          <w:szCs w:val="20"/>
+        </w:rPr>
+        <w:t>krob</w:t>
+      </w:r>
+      <w:proofErr w:type="spellEnd"/>
+      <w:r>
+        <w:rPr>
+          <w:rFonts w:ascii="Courier New" w:eastAsia="Times New Roman" w:hAnsi="Courier New" w:cs="Courier New"/>
+          <w:color w:val="000000"/>
+          <w:sz w:val="20"/>
+          <w:szCs w:val="20"/>
+        </w:rPr>
+        <w:t>; time_mean:8.</w:t>
+      </w:r>
+      <w:proofErr w:type="gramStart"/>
+      <w:r>
+        <w:rPr>
+          <w:rFonts w:ascii="Courier New" w:eastAsia="Times New Roman" w:hAnsi="Courier New" w:cs="Courier New"/>
+          <w:color w:val="000000"/>
+          <w:sz w:val="20"/>
+          <w:szCs w:val="20"/>
+        </w:rPr>
+        <w:t>883990857601166,  time</w:t>
+      </w:r>
+      <w:proofErr w:type="gramEnd"/>
+      <w:r>
+        <w:rPr>
+          <w:rFonts w:ascii="Courier New" w:eastAsia="Times New Roman" w:hAnsi="Courier New" w:cs="Courier New"/>
+          <w:color w:val="000000"/>
+          <w:sz w:val="20"/>
+          <w:szCs w:val="20"/>
+        </w:rPr>
+        <w:t>_min:6.682201623916626, time_max:14.618911981582642, min:25761.112154716735, max:30429.218803648437, mean:28490.491630682733</w:t>
       </w:r>
     </w:p>
     <w:p>
@@ -1730,7 +4280,7 @@
           <w:sz w:val="20"/>
           <w:szCs w:val="20"/>
         </w:rPr>
-        <w:t>Search- steep_search Switch- change_edges Init_random- True Dataset- krob; time_mean:70.0664570403099,  time_min:55.97969031333923, time_max:81.78015565872192, min:24917.48903478492, max:31000.15777861535, mean:28500.255718135486</w:t>
+        <w:t>100%|██████████| 100/100 [1:56:46&lt;00:00, 70.07s/it]</w:t>
       </w:r>
     </w:p>
     <w:p>
@@ -1770,8 +4320,159 @@
           <w:sz w:val="20"/>
           <w:szCs w:val="20"/>
         </w:rPr>
-        <w:t>100%|██████████| 100/100 [15:12&lt;00:00,  9.13s/it]</w:t>
-      </w:r>
+        <w:t xml:space="preserve">  0%|          | 0/100 [00:00</w:t>
+      </w:r>
+      <w:proofErr w:type="gramStart"/>
+      <w:r>
+        <w:rPr>
+          <w:rFonts w:ascii="Courier New" w:eastAsia="Times New Roman" w:hAnsi="Courier New" w:cs="Courier New"/>
+          <w:color w:val="000000"/>
+          <w:sz w:val="20"/>
+          <w:szCs w:val="20"/>
+        </w:rPr>
+        <w:t>&lt;?,</w:t>
+      </w:r>
+      <w:proofErr w:type="gramEnd"/>
+      <w:r>
+        <w:rPr>
+          <w:rFonts w:ascii="Courier New" w:eastAsia="Times New Roman" w:hAnsi="Courier New" w:cs="Courier New"/>
+          <w:color w:val="000000"/>
+          <w:sz w:val="20"/>
+          <w:szCs w:val="20"/>
+        </w:rPr>
+        <w:t xml:space="preserve"> ?it/s]/</w:t>
+      </w:r>
+      <w:proofErr w:type="spellStart"/>
+      <w:r>
+        <w:rPr>
+          <w:rFonts w:ascii="Courier New" w:eastAsia="Times New Roman" w:hAnsi="Courier New" w:cs="Courier New"/>
+          <w:color w:val="000000"/>
+          <w:sz w:val="20"/>
+          <w:szCs w:val="20"/>
+        </w:rPr>
+        <w:t>usr</w:t>
+      </w:r>
+      <w:proofErr w:type="spellEnd"/>
+      <w:r>
+        <w:rPr>
+          <w:rFonts w:ascii="Courier New" w:eastAsia="Times New Roman" w:hAnsi="Courier New" w:cs="Courier New"/>
+          <w:color w:val="000000"/>
+          <w:sz w:val="20"/>
+          <w:szCs w:val="20"/>
+        </w:rPr>
+        <w:t>/lib/python3/</w:t>
+      </w:r>
+      <w:proofErr w:type="spellStart"/>
+      <w:r>
+        <w:rPr>
+          <w:rFonts w:ascii="Courier New" w:eastAsia="Times New Roman" w:hAnsi="Courier New" w:cs="Courier New"/>
+          <w:color w:val="000000"/>
+          <w:sz w:val="20"/>
+          <w:szCs w:val="20"/>
+        </w:rPr>
+        <w:t>dist</w:t>
+      </w:r>
+      <w:proofErr w:type="spellEnd"/>
+      <w:r>
+        <w:rPr>
+          <w:rFonts w:ascii="Courier New" w:eastAsia="Times New Roman" w:hAnsi="Courier New" w:cs="Courier New"/>
+          <w:color w:val="000000"/>
+          <w:sz w:val="20"/>
+          <w:szCs w:val="20"/>
+        </w:rPr>
+        <w:t xml:space="preserve">-packages/ipykernel_launcher.py:47: </w:t>
+      </w:r>
+      <w:proofErr w:type="spellStart"/>
+      <w:r>
+        <w:rPr>
+          <w:rFonts w:ascii="Courier New" w:eastAsia="Times New Roman" w:hAnsi="Courier New" w:cs="Courier New"/>
+          <w:color w:val="000000"/>
+          <w:sz w:val="20"/>
+          <w:szCs w:val="20"/>
+        </w:rPr>
+        <w:t>VisibleDeprecationWarning</w:t>
+      </w:r>
+      <w:proofErr w:type="spellEnd"/>
+      <w:r>
+        <w:rPr>
+          <w:rFonts w:ascii="Courier New" w:eastAsia="Times New Roman" w:hAnsi="Courier New" w:cs="Courier New"/>
+          <w:color w:val="000000"/>
+          <w:sz w:val="20"/>
+          <w:szCs w:val="20"/>
+        </w:rPr>
+        <w:t xml:space="preserve">: Creating an </w:t>
+      </w:r>
+      <w:proofErr w:type="spellStart"/>
+      <w:r>
+        <w:rPr>
+          <w:rFonts w:ascii="Courier New" w:eastAsia="Times New Roman" w:hAnsi="Courier New" w:cs="Courier New"/>
+          <w:color w:val="000000"/>
+          <w:sz w:val="20"/>
+          <w:szCs w:val="20"/>
+        </w:rPr>
+        <w:t>ndarray</w:t>
+      </w:r>
+      <w:proofErr w:type="spellEnd"/>
+      <w:r>
+        <w:rPr>
+          <w:rFonts w:ascii="Courier New" w:eastAsia="Times New Roman" w:hAnsi="Courier New" w:cs="Courier New"/>
+          <w:color w:val="000000"/>
+          <w:sz w:val="20"/>
+          <w:szCs w:val="20"/>
+        </w:rPr>
+        <w:t xml:space="preserve"> from ragged nested sequences (which is a list-or-tuple of lists-or-tuples-or </w:t>
+      </w:r>
+      <w:proofErr w:type="spellStart"/>
+      <w:r>
+        <w:rPr>
+          <w:rFonts w:ascii="Courier New" w:eastAsia="Times New Roman" w:hAnsi="Courier New" w:cs="Courier New"/>
+          <w:color w:val="000000"/>
+          <w:sz w:val="20"/>
+          <w:szCs w:val="20"/>
+        </w:rPr>
+        <w:t>ndarrays</w:t>
+      </w:r>
+      <w:proofErr w:type="spellEnd"/>
+      <w:r>
+        <w:rPr>
+          <w:rFonts w:ascii="Courier New" w:eastAsia="Times New Roman" w:hAnsi="Courier New" w:cs="Courier New"/>
+          <w:color w:val="000000"/>
+          <w:sz w:val="20"/>
+          <w:szCs w:val="20"/>
+        </w:rPr>
+        <w:t xml:space="preserve"> with different lengths or shapes) is deprecated. If you meant to do this, you must specify '</w:t>
+      </w:r>
+      <w:proofErr w:type="spellStart"/>
+      <w:r>
+        <w:rPr>
+          <w:rFonts w:ascii="Courier New" w:eastAsia="Times New Roman" w:hAnsi="Courier New" w:cs="Courier New"/>
+          <w:color w:val="000000"/>
+          <w:sz w:val="20"/>
+          <w:szCs w:val="20"/>
+        </w:rPr>
+        <w:t>dtype</w:t>
+      </w:r>
+      <w:proofErr w:type="spellEnd"/>
+      <w:r>
+        <w:rPr>
+          <w:rFonts w:ascii="Courier New" w:eastAsia="Times New Roman" w:hAnsi="Courier New" w:cs="Courier New"/>
+          <w:color w:val="000000"/>
+          <w:sz w:val="20"/>
+          <w:szCs w:val="20"/>
+        </w:rPr>
+        <w:t xml:space="preserve">=object' when creating the </w:t>
+      </w:r>
+      <w:proofErr w:type="spellStart"/>
+      <w:r>
+        <w:rPr>
+          <w:rFonts w:ascii="Courier New" w:eastAsia="Times New Roman" w:hAnsi="Courier New" w:cs="Courier New"/>
+          <w:color w:val="000000"/>
+          <w:sz w:val="20"/>
+          <w:szCs w:val="20"/>
+        </w:rPr>
+        <w:t>ndarray</w:t>
+      </w:r>
+      <w:proofErr w:type="spellEnd"/>
     </w:p>
     <w:p>
       <w:pPr>
@@ -1810,7 +4511,107 @@
           <w:sz w:val="20"/>
           <w:szCs w:val="20"/>
         </w:rPr>
-        <w:t xml:space="preserve">  0%|          | 0/100 [00:00&lt;?, ?it/s]</w:t>
+        <w:t xml:space="preserve">Search- </w:t>
+      </w:r>
+      <w:proofErr w:type="spellStart"/>
+      <w:r>
+        <w:rPr>
+          <w:rFonts w:ascii="Courier New" w:eastAsia="Times New Roman" w:hAnsi="Courier New" w:cs="Courier New"/>
+          <w:color w:val="000000"/>
+          <w:sz w:val="20"/>
+          <w:szCs w:val="20"/>
+        </w:rPr>
+        <w:t>steep_search</w:t>
+      </w:r>
+      <w:proofErr w:type="spellEnd"/>
+      <w:r>
+        <w:rPr>
+          <w:rFonts w:ascii="Courier New" w:eastAsia="Times New Roman" w:hAnsi="Courier New" w:cs="Courier New"/>
+          <w:color w:val="000000"/>
+          <w:sz w:val="20"/>
+          <w:szCs w:val="20"/>
+        </w:rPr>
+        <w:t xml:space="preserve"> Switch- </w:t>
+      </w:r>
+      <w:proofErr w:type="spellStart"/>
+      <w:r>
+        <w:rPr>
+          <w:rFonts w:ascii="Courier New" w:eastAsia="Times New Roman" w:hAnsi="Courier New" w:cs="Courier New"/>
+          <w:color w:val="000000"/>
+          <w:sz w:val="20"/>
+          <w:szCs w:val="20"/>
+        </w:rPr>
+        <w:t>change_edges</w:t>
+      </w:r>
+      <w:proofErr w:type="spellEnd"/>
+      <w:r>
+        <w:rPr>
+          <w:rFonts w:ascii="Courier New" w:eastAsia="Times New Roman" w:hAnsi="Courier New" w:cs="Courier New"/>
+          <w:color w:val="000000"/>
+          <w:sz w:val="20"/>
+          <w:szCs w:val="20"/>
+        </w:rPr>
+        <w:t xml:space="preserve"> </w:t>
+      </w:r>
+      <w:proofErr w:type="spellStart"/>
+      <w:r>
+        <w:rPr>
+          <w:rFonts w:ascii="Courier New" w:eastAsia="Times New Roman" w:hAnsi="Courier New" w:cs="Courier New"/>
+          <w:color w:val="000000"/>
+          <w:sz w:val="20"/>
+          <w:szCs w:val="20"/>
+        </w:rPr>
+        <w:t>Init_random</w:t>
+      </w:r>
+      <w:proofErr w:type="spellEnd"/>
+      <w:r>
+        <w:rPr>
+          <w:rFonts w:ascii="Courier New" w:eastAsia="Times New Roman" w:hAnsi="Courier New" w:cs="Courier New"/>
+          <w:color w:val="000000"/>
+          <w:sz w:val="20"/>
+          <w:szCs w:val="20"/>
+        </w:rPr>
+        <w:t xml:space="preserve">- True Dataset- </w:t>
+      </w:r>
+      <w:proofErr w:type="spellStart"/>
+      <w:r>
+        <w:rPr>
+          <w:rFonts w:ascii="Courier New" w:eastAsia="Times New Roman" w:hAnsi="Courier New" w:cs="Courier New"/>
+          <w:color w:val="000000"/>
+          <w:sz w:val="20"/>
+          <w:szCs w:val="20"/>
+        </w:rPr>
+        <w:t>krob</w:t>
+      </w:r>
+      <w:proofErr w:type="spellEnd"/>
+      <w:r>
+        <w:rPr>
+          <w:rFonts w:ascii="Courier New" w:eastAsia="Times New Roman" w:hAnsi="Courier New" w:cs="Courier New"/>
+          <w:color w:val="000000"/>
+          <w:sz w:val="20"/>
+          <w:szCs w:val="20"/>
+        </w:rPr>
+        <w:t>; time_mean:70.</w:t>
+      </w:r>
+      <w:proofErr w:type="gramStart"/>
+      <w:r>
+        <w:rPr>
+          <w:rFonts w:ascii="Courier New" w:eastAsia="Times New Roman" w:hAnsi="Courier New" w:cs="Courier New"/>
+          <w:color w:val="000000"/>
+          <w:sz w:val="20"/>
+          <w:szCs w:val="20"/>
+        </w:rPr>
+        <w:t>0664570403099,  time</w:t>
+      </w:r>
+      <w:proofErr w:type="gramEnd"/>
+      <w:r>
+        <w:rPr>
+          <w:rFonts w:ascii="Courier New" w:eastAsia="Times New Roman" w:hAnsi="Courier New" w:cs="Courier New"/>
+          <w:color w:val="000000"/>
+          <w:sz w:val="20"/>
+          <w:szCs w:val="20"/>
+        </w:rPr>
+        <w:t>_min:55.97969031333923, time_max:81.78015565872192, min:24917.48903478492, max:31000.15777861535, mean:28500.255718135486</w:t>
       </w:r>
     </w:p>
     <w:p>
@@ -1850,7 +4651,27 @@
           <w:sz w:val="20"/>
           <w:szCs w:val="20"/>
         </w:rPr>
-        <w:t>Search- greedy_search Switch- change_vertices Init_random- True Dataset- krob; time_mean:9.129090530872345,  time_min:6.189558982849121, time_max:16.844975233078003, min:34434.457491729016, max:52149.95525596032, mean:41247.14636776042</w:t>
+        <w:t>100%|██████████| 100/100 [15:12&lt;00:00</w:t>
+      </w:r>
+      <w:proofErr w:type="gramStart"/>
+      <w:r>
+        <w:rPr>
+          <w:rFonts w:ascii="Courier New" w:eastAsia="Times New Roman" w:hAnsi="Courier New" w:cs="Courier New"/>
+          <w:color w:val="000000"/>
+          <w:sz w:val="20"/>
+          <w:szCs w:val="20"/>
+        </w:rPr>
+        <w:t>,  9.13s</w:t>
+      </w:r>
+      <w:proofErr w:type="gramEnd"/>
+      <w:r>
+        <w:rPr>
+          <w:rFonts w:ascii="Courier New" w:eastAsia="Times New Roman" w:hAnsi="Courier New" w:cs="Courier New"/>
+          <w:color w:val="000000"/>
+          <w:sz w:val="20"/>
+          <w:szCs w:val="20"/>
+        </w:rPr>
+        <w:t>/it]</w:t>
       </w:r>
     </w:p>
     <w:p>
@@ -1890,7 +4711,27 @@
           <w:sz w:val="20"/>
           <w:szCs w:val="20"/>
         </w:rPr>
-        <w:t xml:space="preserve">100%|██████████| 100/100 [2:11:13&lt;00:00, 78.73s/it] </w:t>
+        <w:t xml:space="preserve">  0%|          | 0/100 [00:00</w:t>
+      </w:r>
+      <w:proofErr w:type="gramStart"/>
+      <w:r>
+        <w:rPr>
+          <w:rFonts w:ascii="Courier New" w:eastAsia="Times New Roman" w:hAnsi="Courier New" w:cs="Courier New"/>
+          <w:color w:val="000000"/>
+          <w:sz w:val="20"/>
+          <w:szCs w:val="20"/>
+        </w:rPr>
+        <w:t>&lt;?,</w:t>
+      </w:r>
+      <w:proofErr w:type="gramEnd"/>
+      <w:r>
+        <w:rPr>
+          <w:rFonts w:ascii="Courier New" w:eastAsia="Times New Roman" w:hAnsi="Courier New" w:cs="Courier New"/>
+          <w:color w:val="000000"/>
+          <w:sz w:val="20"/>
+          <w:szCs w:val="20"/>
+        </w:rPr>
+        <w:t xml:space="preserve"> ?it/s]</w:t>
       </w:r>
     </w:p>
     <w:p>
@@ -1930,7 +4771,296 @@
           <w:sz w:val="20"/>
           <w:szCs w:val="20"/>
         </w:rPr>
-        <w:t>Search- steep_search Switch- change_vertices Init_random- True Dataset- krob; time_mean:78.73284432411194,  time_min:61.86693859100342, time_max:109.3830394744873, min:36098.371998571456, max:55849.41008580506, mean:43534.74556160026</w:t>
+        <w:t xml:space="preserve">Search- </w:t>
+      </w:r>
+      <w:proofErr w:type="spellStart"/>
+      <w:r>
+        <w:rPr>
+          <w:rFonts w:ascii="Courier New" w:eastAsia="Times New Roman" w:hAnsi="Courier New" w:cs="Courier New"/>
+          <w:color w:val="000000"/>
+          <w:sz w:val="20"/>
+          <w:szCs w:val="20"/>
+        </w:rPr>
+        <w:t>greedy_search</w:t>
+      </w:r>
+      <w:proofErr w:type="spellEnd"/>
+      <w:r>
+        <w:rPr>
+          <w:rFonts w:ascii="Courier New" w:eastAsia="Times New Roman" w:hAnsi="Courier New" w:cs="Courier New"/>
+          <w:color w:val="000000"/>
+          <w:sz w:val="20"/>
+          <w:szCs w:val="20"/>
+        </w:rPr>
+        <w:t xml:space="preserve"> Switch- </w:t>
+      </w:r>
+      <w:proofErr w:type="spellStart"/>
+      <w:r>
+        <w:rPr>
+          <w:rFonts w:ascii="Courier New" w:eastAsia="Times New Roman" w:hAnsi="Courier New" w:cs="Courier New"/>
+          <w:color w:val="000000"/>
+          <w:sz w:val="20"/>
+          <w:szCs w:val="20"/>
+        </w:rPr>
+        <w:t>change_vertices</w:t>
+      </w:r>
+      <w:proofErr w:type="spellEnd"/>
+      <w:r>
+        <w:rPr>
+          <w:rFonts w:ascii="Courier New" w:eastAsia="Times New Roman" w:hAnsi="Courier New" w:cs="Courier New"/>
+          <w:color w:val="000000"/>
+          <w:sz w:val="20"/>
+          <w:szCs w:val="20"/>
+        </w:rPr>
+        <w:t xml:space="preserve"> </w:t>
+      </w:r>
+      <w:proofErr w:type="spellStart"/>
+      <w:r>
+        <w:rPr>
+          <w:rFonts w:ascii="Courier New" w:eastAsia="Times New Roman" w:hAnsi="Courier New" w:cs="Courier New"/>
+          <w:color w:val="000000"/>
+          <w:sz w:val="20"/>
+          <w:szCs w:val="20"/>
+        </w:rPr>
+        <w:t>Init_random</w:t>
+      </w:r>
+      <w:proofErr w:type="spellEnd"/>
+      <w:r>
+        <w:rPr>
+          <w:rFonts w:ascii="Courier New" w:eastAsia="Times New Roman" w:hAnsi="Courier New" w:cs="Courier New"/>
+          <w:color w:val="000000"/>
+          <w:sz w:val="20"/>
+          <w:szCs w:val="20"/>
+        </w:rPr>
+        <w:t xml:space="preserve">- True Dataset- </w:t>
+      </w:r>
+      <w:proofErr w:type="spellStart"/>
+      <w:r>
+        <w:rPr>
+          <w:rFonts w:ascii="Courier New" w:eastAsia="Times New Roman" w:hAnsi="Courier New" w:cs="Courier New"/>
+          <w:color w:val="000000"/>
+          <w:sz w:val="20"/>
+          <w:szCs w:val="20"/>
+        </w:rPr>
+        <w:t>krob</w:t>
+      </w:r>
+      <w:proofErr w:type="spellEnd"/>
+      <w:r>
+        <w:rPr>
+          <w:rFonts w:ascii="Courier New" w:eastAsia="Times New Roman" w:hAnsi="Courier New" w:cs="Courier New"/>
+          <w:color w:val="000000"/>
+          <w:sz w:val="20"/>
+          <w:szCs w:val="20"/>
+        </w:rPr>
+        <w:t>; time_mean:9.</w:t>
+      </w:r>
+      <w:proofErr w:type="gramStart"/>
+      <w:r>
+        <w:rPr>
+          <w:rFonts w:ascii="Courier New" w:eastAsia="Times New Roman" w:hAnsi="Courier New" w:cs="Courier New"/>
+          <w:color w:val="000000"/>
+          <w:sz w:val="20"/>
+          <w:szCs w:val="20"/>
+        </w:rPr>
+        <w:t>129090530872345,  time</w:t>
+      </w:r>
+      <w:proofErr w:type="gramEnd"/>
+      <w:r>
+        <w:rPr>
+          <w:rFonts w:ascii="Courier New" w:eastAsia="Times New Roman" w:hAnsi="Courier New" w:cs="Courier New"/>
+          <w:color w:val="000000"/>
+          <w:sz w:val="20"/>
+          <w:szCs w:val="20"/>
+        </w:rPr>
+        <w:t>_min:6.189558982849121, time_max:16.844975233078003, min:34434.457491729016, max:52149.95525596032, mean:41247.14636776042</w:t>
+      </w:r>
+      <w:r>
+        <w:rPr>
+          <w:rFonts w:ascii="Courier New" w:eastAsia="Times New Roman" w:hAnsi="Courier New" w:cs="Courier New"/>
+          <w:color w:val="000000"/>
+          <w:sz w:val="20"/>
+          <w:szCs w:val="20"/>
+        </w:rPr>
+        <w:t>ss</w:t>
+      </w:r>
+    </w:p>
+    <w:p>
+      <w:pPr>
+        <w:tabs>
+          <w:tab w:val="left" w:pos="916"/>
+          <w:tab w:val="left" w:pos="1832"/>
+          <w:tab w:val="left" w:pos="2748"/>
+          <w:tab w:val="left" w:pos="3664"/>
+          <w:tab w:val="left" w:pos="4580"/>
+          <w:tab w:val="left" w:pos="5496"/>
+          <w:tab w:val="left" w:pos="6412"/>
+          <w:tab w:val="left" w:pos="7328"/>
+          <w:tab w:val="left" w:pos="8244"/>
+          <w:tab w:val="left" w:pos="9160"/>
+          <w:tab w:val="left" w:pos="10076"/>
+          <w:tab w:val="left" w:pos="10992"/>
+          <w:tab w:val="left" w:pos="11908"/>
+          <w:tab w:val="left" w:pos="12824"/>
+          <w:tab w:val="left" w:pos="13740"/>
+          <w:tab w:val="left" w:pos="14656"/>
+        </w:tabs>
+        <w:wordWrap w:val="0"/>
+        <w:spacing w:after="0" w:line="291" w:lineRule="atLeast"/>
+        <w:textAlignment w:val="baseline"/>
+        <w:rPr>
+          <w:rFonts w:ascii="Courier New" w:eastAsia="Times New Roman" w:hAnsi="Courier New" w:cs="Courier New"/>
+          <w:color w:val="000000"/>
+          <w:sz w:val="20"/>
+          <w:szCs w:val="20"/>
+        </w:rPr>
+      </w:pPr>
+      <w:r>
+        <w:rPr>
+          <w:rFonts w:ascii="Courier New" w:eastAsia="Times New Roman" w:hAnsi="Courier New" w:cs="Courier New"/>
+          <w:color w:val="000000"/>
+          <w:sz w:val="20"/>
+          <w:szCs w:val="20"/>
+        </w:rPr>
+        <w:t xml:space="preserve">100%|██████████| 100/100 [2:11:13&lt;00:00, 78.73s/it] </w:t>
+      </w:r>
+    </w:p>
+    <w:p>
+      <w:pPr>
+        <w:tabs>
+          <w:tab w:val="left" w:pos="916"/>
+          <w:tab w:val="left" w:pos="1832"/>
+          <w:tab w:val="left" w:pos="2748"/>
+          <w:tab w:val="left" w:pos="3664"/>
+          <w:tab w:val="left" w:pos="4580"/>
+          <w:tab w:val="left" w:pos="5496"/>
+          <w:tab w:val="left" w:pos="6412"/>
+          <w:tab w:val="left" w:pos="7328"/>
+          <w:tab w:val="left" w:pos="8244"/>
+          <w:tab w:val="left" w:pos="9160"/>
+          <w:tab w:val="left" w:pos="10076"/>
+          <w:tab w:val="left" w:pos="10992"/>
+          <w:tab w:val="left" w:pos="11908"/>
+          <w:tab w:val="left" w:pos="12824"/>
+          <w:tab w:val="left" w:pos="13740"/>
+          <w:tab w:val="left" w:pos="14656"/>
+        </w:tabs>
+        <w:wordWrap w:val="0"/>
+        <w:spacing w:after="0" w:line="291" w:lineRule="atLeast"/>
+        <w:textAlignment w:val="baseline"/>
+        <w:rPr>
+          <w:rFonts w:ascii="Courier New" w:eastAsia="Times New Roman" w:hAnsi="Courier New" w:cs="Courier New"/>
+          <w:color w:val="000000"/>
+          <w:sz w:val="20"/>
+          <w:szCs w:val="20"/>
+        </w:rPr>
+      </w:pPr>
+      <w:r>
+        <w:rPr>
+          <w:rFonts w:ascii="Courier New" w:eastAsia="Times New Roman" w:hAnsi="Courier New" w:cs="Courier New"/>
+          <w:color w:val="000000"/>
+          <w:sz w:val="20"/>
+          <w:szCs w:val="20"/>
+        </w:rPr>
+        <w:t xml:space="preserve">Search- </w:t>
+      </w:r>
+      <w:proofErr w:type="spellStart"/>
+      <w:r>
+        <w:rPr>
+          <w:rFonts w:ascii="Courier New" w:eastAsia="Times New Roman" w:hAnsi="Courier New" w:cs="Courier New"/>
+          <w:color w:val="000000"/>
+          <w:sz w:val="20"/>
+          <w:szCs w:val="20"/>
+        </w:rPr>
+        <w:t>steep_search</w:t>
+      </w:r>
+      <w:proofErr w:type="spellEnd"/>
+      <w:r>
+        <w:rPr>
+          <w:rFonts w:ascii="Courier New" w:eastAsia="Times New Roman" w:hAnsi="Courier New" w:cs="Courier New"/>
+          <w:color w:val="000000"/>
+          <w:sz w:val="20"/>
+          <w:szCs w:val="20"/>
+        </w:rPr>
+        <w:t xml:space="preserve"> Switch- </w:t>
+      </w:r>
+      <w:proofErr w:type="spellStart"/>
+      <w:r>
+        <w:rPr>
+          <w:rFonts w:ascii="Courier New" w:eastAsia="Times New Roman" w:hAnsi="Courier New" w:cs="Courier New"/>
+          <w:color w:val="000000"/>
+          <w:sz w:val="20"/>
+          <w:szCs w:val="20"/>
+        </w:rPr>
+        <w:t>change_vertices</w:t>
+      </w:r>
+      <w:proofErr w:type="spellEnd"/>
+      <w:r>
+        <w:rPr>
+          <w:rFonts w:ascii="Courier New" w:eastAsia="Times New Roman" w:hAnsi="Courier New" w:cs="Courier New"/>
+          <w:color w:val="000000"/>
+          <w:sz w:val="20"/>
+          <w:szCs w:val="20"/>
+        </w:rPr>
+        <w:t xml:space="preserve"> </w:t>
+      </w:r>
+      <w:proofErr w:type="spellStart"/>
+      <w:r>
+        <w:rPr>
+          <w:rFonts w:ascii="Courier New" w:eastAsia="Times New Roman" w:hAnsi="Courier New" w:cs="Courier New"/>
+          <w:color w:val="000000"/>
+          <w:sz w:val="20"/>
+          <w:szCs w:val="20"/>
+        </w:rPr>
+        <w:t>Init_random</w:t>
+      </w:r>
+      <w:proofErr w:type="spellEnd"/>
+      <w:r>
+        <w:rPr>
+          <w:rFonts w:ascii="Courier New" w:eastAsia="Times New Roman" w:hAnsi="Courier New" w:cs="Courier New"/>
+          <w:color w:val="000000"/>
+          <w:sz w:val="20"/>
+          <w:szCs w:val="20"/>
+        </w:rPr>
+        <w:t xml:space="preserve">- True Dataset- </w:t>
+      </w:r>
+      <w:proofErr w:type="spellStart"/>
+      <w:r>
+        <w:rPr>
+          <w:rFonts w:ascii="Courier New" w:eastAsia="Times New Roman" w:hAnsi="Courier New" w:cs="Courier New"/>
+          <w:color w:val="000000"/>
+          <w:sz w:val="20"/>
+          <w:szCs w:val="20"/>
+        </w:rPr>
+        <w:t>krob</w:t>
+      </w:r>
+      <w:proofErr w:type="spellEnd"/>
+      <w:r>
+        <w:rPr>
+          <w:rFonts w:ascii="Courier New" w:eastAsia="Times New Roman" w:hAnsi="Courier New" w:cs="Courier New"/>
+          <w:color w:val="000000"/>
+          <w:sz w:val="20"/>
+          <w:szCs w:val="20"/>
+        </w:rPr>
+        <w:t>; time_mean:78.</w:t>
+      </w:r>
+      <w:proofErr w:type="gramStart"/>
+      <w:r>
+        <w:rPr>
+          <w:rFonts w:ascii="Courier New" w:eastAsia="Times New Roman" w:hAnsi="Courier New" w:cs="Courier New"/>
+          <w:color w:val="000000"/>
+          <w:sz w:val="20"/>
+          <w:szCs w:val="20"/>
+        </w:rPr>
+        <w:t>73284432411194,  time</w:t>
+      </w:r>
+      <w:proofErr w:type="gramEnd"/>
+      <w:r>
+        <w:rPr>
+          <w:rFonts w:ascii="Courier New" w:eastAsia="Times New Roman" w:hAnsi="Courier New" w:cs="Courier New"/>
+          <w:color w:val="000000"/>
+          <w:sz w:val="20"/>
+          <w:szCs w:val="20"/>
+        </w:rPr>
+        <w:t>_min:61.86693859100342, time_max:109.3830394744873, min:36098.371998571456, max:55849.41008580506, mean:43534.74556160026</w:t>
       </w:r>
     </w:p>
     <w:p/>

</xml_diff>